<commit_message>
se agrego al analisis arquitectura y estructura de microservicios
</commit_message>
<xml_diff>
--- a/ANALISIS EN PROCESO.docx
+++ b/ANALISIS EN PROCESO.docx
@@ -14,6 +14,8 @@
       </w:pPr>
       <w:bookmarkStart w:id="0" w:name="_Toc70274297"/>
       <w:bookmarkStart w:id="1" w:name="_Toc70274957"/>
+      <w:bookmarkStart w:id="2" w:name="_Hlk86172249"/>
+      <w:bookmarkEnd w:id="2"/>
     </w:p>
     <w:sdt>
       <w:sdtPr>
@@ -3514,8 +3516,8 @@
           <w:szCs w:val="28"/>
         </w:rPr>
       </w:pPr>
-      <w:bookmarkStart w:id="2" w:name="_Toc83565299"/>
-      <w:bookmarkStart w:id="3" w:name="_Toc83574519"/>
+      <w:bookmarkStart w:id="3" w:name="_Toc83565299"/>
+      <w:bookmarkStart w:id="4" w:name="_Toc83574519"/>
       <w:r>
         <w:rPr>
           <w:rFonts w:ascii="Arial" w:hAnsi="Arial" w:cs="Arial"/>
@@ -3529,8 +3531,8 @@
       </w:r>
       <w:bookmarkEnd w:id="0"/>
       <w:bookmarkEnd w:id="1"/>
-      <w:bookmarkEnd w:id="2"/>
       <w:bookmarkEnd w:id="3"/>
+      <w:bookmarkEnd w:id="4"/>
     </w:p>
     <w:p>
       <w:pPr>
@@ -3544,10 +3546,10 @@
           <w:szCs w:val="24"/>
         </w:rPr>
       </w:pPr>
-      <w:bookmarkStart w:id="4" w:name="_Toc70274298"/>
-      <w:bookmarkStart w:id="5" w:name="_Toc70274958"/>
-      <w:bookmarkStart w:id="6" w:name="_Toc83565300"/>
-      <w:bookmarkStart w:id="7" w:name="_Toc83574520"/>
+      <w:bookmarkStart w:id="5" w:name="_Toc70274298"/>
+      <w:bookmarkStart w:id="6" w:name="_Toc70274958"/>
+      <w:bookmarkStart w:id="7" w:name="_Toc83565300"/>
+      <w:bookmarkStart w:id="8" w:name="_Toc83574520"/>
       <w:r>
         <w:rPr>
           <w:rFonts w:ascii="Arial" w:hAnsi="Arial" w:cs="Arial"/>
@@ -3559,10 +3561,10 @@
         </w:rPr>
         <w:t>Introducción</w:t>
       </w:r>
-      <w:bookmarkEnd w:id="4"/>
       <w:bookmarkEnd w:id="5"/>
       <w:bookmarkEnd w:id="6"/>
       <w:bookmarkEnd w:id="7"/>
+      <w:bookmarkEnd w:id="8"/>
     </w:p>
     <w:p>
       <w:pPr>
@@ -3831,10 +3833,10 @@
           <w:szCs w:val="24"/>
         </w:rPr>
       </w:pPr>
-      <w:bookmarkStart w:id="8" w:name="_Toc70274299"/>
-      <w:bookmarkStart w:id="9" w:name="_Toc70274959"/>
-      <w:bookmarkStart w:id="10" w:name="_Toc83565301"/>
-      <w:bookmarkStart w:id="11" w:name="_Toc83574521"/>
+      <w:bookmarkStart w:id="9" w:name="_Toc70274299"/>
+      <w:bookmarkStart w:id="10" w:name="_Toc70274959"/>
+      <w:bookmarkStart w:id="11" w:name="_Toc83565301"/>
+      <w:bookmarkStart w:id="12" w:name="_Toc83574521"/>
       <w:r>
         <w:rPr>
           <w:rFonts w:ascii="Arial" w:hAnsi="Arial" w:cs="Arial"/>
@@ -3846,10 +3848,10 @@
         </w:rPr>
         <w:t>Propósito</w:t>
       </w:r>
-      <w:bookmarkEnd w:id="8"/>
       <w:bookmarkEnd w:id="9"/>
       <w:bookmarkEnd w:id="10"/>
       <w:bookmarkEnd w:id="11"/>
+      <w:bookmarkEnd w:id="12"/>
     </w:p>
     <w:p>
       <w:pPr>
@@ -3959,10 +3961,10 @@
           <w:szCs w:val="24"/>
         </w:rPr>
       </w:pPr>
-      <w:bookmarkStart w:id="12" w:name="_Toc70274300"/>
-      <w:bookmarkStart w:id="13" w:name="_Toc70274960"/>
-      <w:bookmarkStart w:id="14" w:name="_Toc83565302"/>
-      <w:bookmarkStart w:id="15" w:name="_Toc83574522"/>
+      <w:bookmarkStart w:id="13" w:name="_Toc70274300"/>
+      <w:bookmarkStart w:id="14" w:name="_Toc70274960"/>
+      <w:bookmarkStart w:id="15" w:name="_Toc83565302"/>
+      <w:bookmarkStart w:id="16" w:name="_Toc83574522"/>
       <w:r>
         <w:rPr>
           <w:rFonts w:ascii="Arial" w:hAnsi="Arial" w:cs="Arial"/>
@@ -3975,10 +3977,10 @@
         <w:lastRenderedPageBreak/>
         <w:t>Alcance</w:t>
       </w:r>
-      <w:bookmarkEnd w:id="12"/>
       <w:bookmarkEnd w:id="13"/>
       <w:bookmarkEnd w:id="14"/>
       <w:bookmarkEnd w:id="15"/>
+      <w:bookmarkEnd w:id="16"/>
     </w:p>
     <w:p>
       <w:pPr>
@@ -4016,10 +4018,10 @@
           <w:szCs w:val="24"/>
         </w:rPr>
       </w:pPr>
-      <w:bookmarkStart w:id="16" w:name="_Toc70274301"/>
-      <w:bookmarkStart w:id="17" w:name="_Toc70274961"/>
-      <w:bookmarkStart w:id="18" w:name="_Toc83565303"/>
-      <w:bookmarkStart w:id="19" w:name="_Toc83574523"/>
+      <w:bookmarkStart w:id="17" w:name="_Toc70274301"/>
+      <w:bookmarkStart w:id="18" w:name="_Toc70274961"/>
+      <w:bookmarkStart w:id="19" w:name="_Toc83565303"/>
+      <w:bookmarkStart w:id="20" w:name="_Toc83574523"/>
       <w:r>
         <w:rPr>
           <w:rFonts w:ascii="Arial" w:hAnsi="Arial" w:cs="Arial"/>
@@ -4153,10 +4155,10 @@
         </w:rPr>
         <w:t>Resumen</w:t>
       </w:r>
-      <w:bookmarkEnd w:id="16"/>
       <w:bookmarkEnd w:id="17"/>
       <w:bookmarkEnd w:id="18"/>
       <w:bookmarkEnd w:id="19"/>
+      <w:bookmarkEnd w:id="20"/>
     </w:p>
     <w:p>
       <w:pPr>
@@ -4185,7 +4187,7 @@
           <w:sz w:val="24"/>
           <w:szCs w:val="24"/>
         </w:rPr>
-        <w:t xml:space="preserve"> la </w:t>
+        <w:t xml:space="preserve"> la información se maneja de una forma rápida y confiable, por lo cual tener herramientas que ofrezcan estas dos cualidades se hacen más indispensables, es por esto que los sistemas </w:t>
       </w:r>
       <w:r>
         <w:rPr>
@@ -4194,7 +4196,7 @@
           <w:sz w:val="24"/>
           <w:szCs w:val="24"/>
         </w:rPr>
-        <w:t>información</w:t>
+        <w:t>web</w:t>
       </w:r>
       <w:r>
         <w:rPr>
@@ -4203,135 +4205,7 @@
           <w:sz w:val="24"/>
           <w:szCs w:val="24"/>
         </w:rPr>
-        <w:t xml:space="preserve"> se maneja de una forma </w:t>
-      </w:r>
-      <w:r>
-        <w:rPr>
-          <w:rFonts w:ascii="Arial" w:hAnsi="Arial" w:cs="Arial"/>
-          <w:color w:val="000000" w:themeColor="text1"/>
-          <w:sz w:val="24"/>
-          <w:szCs w:val="24"/>
-        </w:rPr>
-        <w:t>rápida</w:t>
-      </w:r>
-      <w:r>
-        <w:rPr>
-          <w:rFonts w:ascii="Arial" w:hAnsi="Arial" w:cs="Arial"/>
-          <w:color w:val="000000" w:themeColor="text1"/>
-          <w:sz w:val="24"/>
-          <w:szCs w:val="24"/>
-        </w:rPr>
-        <w:t xml:space="preserve"> y confiable, por lo cual tener herramientas que ofrezcan estas dos cualidades se hacen </w:t>
-      </w:r>
-      <w:r>
-        <w:rPr>
-          <w:rFonts w:ascii="Arial" w:hAnsi="Arial" w:cs="Arial"/>
-          <w:color w:val="000000" w:themeColor="text1"/>
-          <w:sz w:val="24"/>
-          <w:szCs w:val="24"/>
-        </w:rPr>
-        <w:t>más</w:t>
-      </w:r>
-      <w:r>
-        <w:rPr>
-          <w:rFonts w:ascii="Arial" w:hAnsi="Arial" w:cs="Arial"/>
-          <w:color w:val="000000" w:themeColor="text1"/>
-          <w:sz w:val="24"/>
-          <w:szCs w:val="24"/>
-        </w:rPr>
-        <w:t xml:space="preserve"> indispensables, es por esto </w:t>
-      </w:r>
-      <w:proofErr w:type="gramStart"/>
-      <w:r>
-        <w:rPr>
-          <w:rFonts w:ascii="Arial" w:hAnsi="Arial" w:cs="Arial"/>
-          <w:color w:val="000000" w:themeColor="text1"/>
-          <w:sz w:val="24"/>
-          <w:szCs w:val="24"/>
-        </w:rPr>
-        <w:t>que</w:t>
-      </w:r>
-      <w:proofErr w:type="gramEnd"/>
-      <w:r>
-        <w:rPr>
-          <w:rFonts w:ascii="Arial" w:hAnsi="Arial" w:cs="Arial"/>
-          <w:color w:val="000000" w:themeColor="text1"/>
-          <w:sz w:val="24"/>
-          <w:szCs w:val="24"/>
-        </w:rPr>
-        <w:t xml:space="preserve"> los sistemas </w:t>
-      </w:r>
-      <w:r>
-        <w:rPr>
-          <w:rFonts w:ascii="Arial" w:hAnsi="Arial" w:cs="Arial"/>
-          <w:color w:val="000000" w:themeColor="text1"/>
-          <w:sz w:val="24"/>
-          <w:szCs w:val="24"/>
-        </w:rPr>
-        <w:t>web</w:t>
-      </w:r>
-      <w:r>
-        <w:rPr>
-          <w:rFonts w:ascii="Arial" w:hAnsi="Arial" w:cs="Arial"/>
-          <w:color w:val="000000" w:themeColor="text1"/>
-          <w:sz w:val="24"/>
-          <w:szCs w:val="24"/>
-        </w:rPr>
-        <w:t xml:space="preserve"> son cada </w:t>
-      </w:r>
-      <w:r>
-        <w:rPr>
-          <w:rFonts w:ascii="Arial" w:hAnsi="Arial" w:cs="Arial"/>
-          <w:color w:val="000000" w:themeColor="text1"/>
-          <w:sz w:val="24"/>
-          <w:szCs w:val="24"/>
-        </w:rPr>
-        <w:t>día</w:t>
-      </w:r>
-      <w:r>
-        <w:rPr>
-          <w:rFonts w:ascii="Arial" w:hAnsi="Arial" w:cs="Arial"/>
-          <w:color w:val="000000" w:themeColor="text1"/>
-          <w:sz w:val="24"/>
-          <w:szCs w:val="24"/>
-        </w:rPr>
-        <w:t xml:space="preserve"> </w:t>
-      </w:r>
-      <w:r>
-        <w:rPr>
-          <w:rFonts w:ascii="Arial" w:hAnsi="Arial" w:cs="Arial"/>
-          <w:color w:val="000000" w:themeColor="text1"/>
-          <w:sz w:val="24"/>
-          <w:szCs w:val="24"/>
-        </w:rPr>
-        <w:t>más</w:t>
-      </w:r>
-      <w:r>
-        <w:rPr>
-          <w:rFonts w:ascii="Arial" w:hAnsi="Arial" w:cs="Arial"/>
-          <w:color w:val="000000" w:themeColor="text1"/>
-          <w:sz w:val="24"/>
-          <w:szCs w:val="24"/>
-        </w:rPr>
-        <w:t xml:space="preserve"> necesarios para empresarios, comerciantes y para el </w:t>
-      </w:r>
-      <w:r>
-        <w:rPr>
-          <w:rFonts w:ascii="Arial" w:hAnsi="Arial" w:cs="Arial"/>
-          <w:color w:val="000000" w:themeColor="text1"/>
-          <w:sz w:val="24"/>
-          <w:szCs w:val="24"/>
-        </w:rPr>
-        <w:t>público</w:t>
-      </w:r>
-      <w:r>
-        <w:rPr>
-          <w:rFonts w:ascii="Arial" w:hAnsi="Arial" w:cs="Arial"/>
-          <w:color w:val="000000" w:themeColor="text1"/>
-          <w:sz w:val="24"/>
-          <w:szCs w:val="24"/>
-        </w:rPr>
-        <w:t xml:space="preserve"> en general.</w:t>
+        <w:t xml:space="preserve"> son cada día más necesarios para empresarios, comerciantes y para el público en general.</w:t>
       </w:r>
     </w:p>
     <w:p>
@@ -4352,7 +4226,7 @@
           <w:sz w:val="24"/>
           <w:szCs w:val="24"/>
         </w:rPr>
-        <w:t xml:space="preserve">Como un aporte </w:t>
+        <w:t xml:space="preserve">Como un aporte más presentamos una </w:t>
       </w:r>
       <w:r>
         <w:rPr>
@@ -4361,7 +4235,7 @@
           <w:sz w:val="24"/>
           <w:szCs w:val="24"/>
         </w:rPr>
-        <w:t>más</w:t>
+        <w:t>un sistema para gestión de inventario</w:t>
       </w:r>
       <w:r>
         <w:rPr>
@@ -4370,88 +4244,7 @@
           <w:sz w:val="24"/>
           <w:szCs w:val="24"/>
         </w:rPr>
-        <w:t xml:space="preserve"> presentamos una </w:t>
-      </w:r>
-      <w:r>
-        <w:rPr>
-          <w:rFonts w:ascii="Arial" w:hAnsi="Arial" w:cs="Arial"/>
-          <w:color w:val="000000" w:themeColor="text1"/>
-          <w:sz w:val="24"/>
-          <w:szCs w:val="24"/>
-        </w:rPr>
-        <w:t>un sistema para gestión de inventario</w:t>
-      </w:r>
-      <w:r>
-        <w:rPr>
-          <w:rFonts w:ascii="Arial" w:hAnsi="Arial" w:cs="Arial"/>
-          <w:color w:val="000000" w:themeColor="text1"/>
-          <w:sz w:val="24"/>
-          <w:szCs w:val="24"/>
-        </w:rPr>
-        <w:t xml:space="preserve"> que le permita al </w:t>
-      </w:r>
-      <w:r>
-        <w:rPr>
-          <w:rFonts w:ascii="Arial" w:hAnsi="Arial" w:cs="Arial"/>
-          <w:color w:val="000000" w:themeColor="text1"/>
-          <w:sz w:val="24"/>
-          <w:szCs w:val="24"/>
-        </w:rPr>
-        <w:t>público</w:t>
-      </w:r>
-      <w:r>
-        <w:rPr>
-          <w:rFonts w:ascii="Arial" w:hAnsi="Arial" w:cs="Arial"/>
-          <w:color w:val="000000" w:themeColor="text1"/>
-          <w:sz w:val="24"/>
-          <w:szCs w:val="24"/>
-        </w:rPr>
-        <w:t xml:space="preserve"> en general realizar sus pedidos desde su hogar o desde cualquier parte de la ciudad capital o cualquiera de los diferentes departamentos del </w:t>
-      </w:r>
-      <w:r>
-        <w:rPr>
-          <w:rFonts w:ascii="Arial" w:hAnsi="Arial" w:cs="Arial"/>
-          <w:color w:val="000000" w:themeColor="text1"/>
-          <w:sz w:val="24"/>
-          <w:szCs w:val="24"/>
-        </w:rPr>
-        <w:t>país</w:t>
-      </w:r>
-      <w:r>
-        <w:rPr>
-          <w:rFonts w:ascii="Arial" w:hAnsi="Arial" w:cs="Arial"/>
-          <w:color w:val="000000" w:themeColor="text1"/>
-          <w:sz w:val="24"/>
-          <w:szCs w:val="24"/>
-        </w:rPr>
-        <w:t xml:space="preserve">, teniendo como </w:t>
-      </w:r>
-      <w:r>
-        <w:rPr>
-          <w:rFonts w:ascii="Arial" w:hAnsi="Arial" w:cs="Arial"/>
-          <w:color w:val="000000" w:themeColor="text1"/>
-          <w:sz w:val="24"/>
-          <w:szCs w:val="24"/>
-        </w:rPr>
-        <w:t>única</w:t>
-      </w:r>
-      <w:r>
-        <w:rPr>
-          <w:rFonts w:ascii="Arial" w:hAnsi="Arial" w:cs="Arial"/>
-          <w:color w:val="000000" w:themeColor="text1"/>
-          <w:sz w:val="24"/>
-          <w:szCs w:val="24"/>
-        </w:rPr>
-        <w:t xml:space="preserve"> exigencia que los usuarios se encuentren registrados en la base de datos para datos de las compras he </w:t>
-      </w:r>
-      <w:r>
-        <w:rPr>
-          <w:rFonts w:ascii="Arial" w:hAnsi="Arial" w:cs="Arial"/>
-          <w:color w:val="000000" w:themeColor="text1"/>
-          <w:sz w:val="24"/>
-          <w:szCs w:val="24"/>
-        </w:rPr>
-        <w:t>información</w:t>
+        <w:t xml:space="preserve"> que le permita al público en general realizar sus pedidos desde su hogar o desde cualquier parte de la ciudad capital o cualquiera de los diferentes departamentos del país, teniendo como única exigencia que los usuarios se encuentren registrados en la base de datos para datos de las compras he información</w:t>
       </w:r>
       <w:r>
         <w:rPr>
@@ -4475,10 +4268,10 @@
           <w:szCs w:val="28"/>
         </w:rPr>
       </w:pPr>
-      <w:bookmarkStart w:id="20" w:name="_Toc70274302"/>
-      <w:bookmarkStart w:id="21" w:name="_Toc70274962"/>
-      <w:bookmarkStart w:id="22" w:name="_Toc83565304"/>
-      <w:bookmarkStart w:id="23" w:name="_Toc83574524"/>
+      <w:bookmarkStart w:id="21" w:name="_Toc70274302"/>
+      <w:bookmarkStart w:id="22" w:name="_Toc70274962"/>
+      <w:bookmarkStart w:id="23" w:name="_Toc83565304"/>
+      <w:bookmarkStart w:id="24" w:name="_Toc83574524"/>
       <w:r>
         <w:rPr>
           <w:rFonts w:ascii="Arial" w:hAnsi="Arial" w:cs="Arial"/>
@@ -4490,10 +4283,10 @@
         </w:rPr>
         <w:t>VISTA GENERAL DEL PROYECTO</w:t>
       </w:r>
-      <w:bookmarkEnd w:id="20"/>
       <w:bookmarkEnd w:id="21"/>
       <w:bookmarkEnd w:id="22"/>
       <w:bookmarkEnd w:id="23"/>
+      <w:bookmarkEnd w:id="24"/>
     </w:p>
     <w:p>
       <w:pPr>
@@ -4507,10 +4300,10 @@
           <w:szCs w:val="24"/>
         </w:rPr>
       </w:pPr>
-      <w:bookmarkStart w:id="24" w:name="_Toc70274303"/>
-      <w:bookmarkStart w:id="25" w:name="_Toc70274963"/>
-      <w:bookmarkStart w:id="26" w:name="_Toc83565305"/>
-      <w:bookmarkStart w:id="27" w:name="_Toc83574525"/>
+      <w:bookmarkStart w:id="25" w:name="_Toc70274303"/>
+      <w:bookmarkStart w:id="26" w:name="_Toc70274963"/>
+      <w:bookmarkStart w:id="27" w:name="_Toc83565305"/>
+      <w:bookmarkStart w:id="28" w:name="_Toc83574525"/>
       <w:r>
         <w:rPr>
           <w:rFonts w:ascii="Arial" w:hAnsi="Arial" w:cs="Arial"/>
@@ -4522,8 +4315,8 @@
         </w:rPr>
         <w:t>Objetivo</w:t>
       </w:r>
-      <w:bookmarkEnd w:id="24"/>
       <w:bookmarkEnd w:id="25"/>
+      <w:bookmarkEnd w:id="26"/>
       <w:r>
         <w:rPr>
           <w:rFonts w:ascii="Arial" w:hAnsi="Arial" w:cs="Arial"/>
@@ -4535,8 +4328,8 @@
         </w:rPr>
         <w:t xml:space="preserve"> l</w:t>
       </w:r>
-      <w:bookmarkEnd w:id="26"/>
       <w:bookmarkEnd w:id="27"/>
+      <w:bookmarkEnd w:id="28"/>
     </w:p>
     <w:p>
       <w:pPr>
@@ -4623,10 +4416,10 @@
           <w:color w:val="000000" w:themeColor="text1"/>
         </w:rPr>
       </w:pPr>
-      <w:bookmarkStart w:id="28" w:name="_Toc70274304"/>
-      <w:bookmarkStart w:id="29" w:name="_Toc70274964"/>
-      <w:bookmarkStart w:id="30" w:name="_Toc83565312"/>
-      <w:bookmarkStart w:id="31" w:name="_Toc83574532"/>
+      <w:bookmarkStart w:id="29" w:name="_Toc70274304"/>
+      <w:bookmarkStart w:id="30" w:name="_Toc70274964"/>
+      <w:bookmarkStart w:id="31" w:name="_Toc83565312"/>
+      <w:bookmarkStart w:id="32" w:name="_Toc83574532"/>
       <w:r>
         <w:rPr>
           <w:rFonts w:ascii="Arial" w:hAnsi="Arial" w:cs="Arial"/>
@@ -4636,10 +4429,10 @@
         </w:rPr>
         <w:t>Suposiciones y restricciones</w:t>
       </w:r>
-      <w:bookmarkEnd w:id="28"/>
       <w:bookmarkEnd w:id="29"/>
       <w:bookmarkEnd w:id="30"/>
       <w:bookmarkEnd w:id="31"/>
+      <w:bookmarkEnd w:id="32"/>
     </w:p>
     <w:p>
       <w:pPr>
@@ -4651,10 +4444,10 @@
           <w:color w:val="000000" w:themeColor="text1"/>
         </w:rPr>
       </w:pPr>
-      <w:bookmarkStart w:id="32" w:name="_Toc70274305"/>
-      <w:bookmarkStart w:id="33" w:name="_Toc70274965"/>
-      <w:bookmarkStart w:id="34" w:name="_Toc83565313"/>
-      <w:bookmarkStart w:id="35" w:name="_Toc83574533"/>
+      <w:bookmarkStart w:id="33" w:name="_Toc70274305"/>
+      <w:bookmarkStart w:id="34" w:name="_Toc70274965"/>
+      <w:bookmarkStart w:id="35" w:name="_Toc83565313"/>
+      <w:bookmarkStart w:id="36" w:name="_Toc83574533"/>
       <w:r>
         <w:rPr>
           <w:rFonts w:ascii="Arial" w:hAnsi="Arial" w:cs="Arial"/>
@@ -4664,10 +4457,10 @@
         </w:rPr>
         <w:t>Suposiciones:</w:t>
       </w:r>
-      <w:bookmarkEnd w:id="32"/>
       <w:bookmarkEnd w:id="33"/>
       <w:bookmarkEnd w:id="34"/>
       <w:bookmarkEnd w:id="35"/>
+      <w:bookmarkEnd w:id="36"/>
     </w:p>
     <w:p>
       <w:pPr>
@@ -4803,10 +4596,10 @@
           <w:color w:val="000000" w:themeColor="text1"/>
         </w:rPr>
       </w:pPr>
-      <w:bookmarkStart w:id="36" w:name="_Toc70274306"/>
-      <w:bookmarkStart w:id="37" w:name="_Toc70274966"/>
-      <w:bookmarkStart w:id="38" w:name="_Toc83565314"/>
-      <w:bookmarkStart w:id="39" w:name="_Toc83574534"/>
+      <w:bookmarkStart w:id="37" w:name="_Toc70274306"/>
+      <w:bookmarkStart w:id="38" w:name="_Toc70274966"/>
+      <w:bookmarkStart w:id="39" w:name="_Toc83565314"/>
+      <w:bookmarkStart w:id="40" w:name="_Toc83574534"/>
       <w:r>
         <w:rPr>
           <w:rFonts w:ascii="Arial" w:hAnsi="Arial" w:cs="Arial"/>
@@ -4816,10 +4609,10 @@
         </w:rPr>
         <w:t>Restricciones:</w:t>
       </w:r>
-      <w:bookmarkEnd w:id="36"/>
       <w:bookmarkEnd w:id="37"/>
       <w:bookmarkEnd w:id="38"/>
       <w:bookmarkEnd w:id="39"/>
+      <w:bookmarkEnd w:id="40"/>
     </w:p>
     <w:p>
       <w:pPr>
@@ -4921,10 +4714,10 @@
           <w:szCs w:val="28"/>
         </w:rPr>
       </w:pPr>
-      <w:bookmarkStart w:id="40" w:name="_Toc70274307"/>
-      <w:bookmarkStart w:id="41" w:name="_Toc70274967"/>
-      <w:bookmarkStart w:id="42" w:name="_Toc83565315"/>
-      <w:bookmarkStart w:id="43" w:name="_Toc83574535"/>
+      <w:bookmarkStart w:id="41" w:name="_Toc70274307"/>
+      <w:bookmarkStart w:id="42" w:name="_Toc70274967"/>
+      <w:bookmarkStart w:id="43" w:name="_Toc83565315"/>
+      <w:bookmarkStart w:id="44" w:name="_Toc83574535"/>
       <w:r>
         <w:rPr>
           <w:rFonts w:ascii="Arial" w:hAnsi="Arial" w:cs="Arial"/>
@@ -4936,10 +4729,10 @@
         </w:rPr>
         <w:t>ENTREGABLES DEL PROYECTO</w:t>
       </w:r>
-      <w:bookmarkEnd w:id="40"/>
       <w:bookmarkEnd w:id="41"/>
       <w:bookmarkEnd w:id="42"/>
       <w:bookmarkEnd w:id="43"/>
+      <w:bookmarkEnd w:id="44"/>
     </w:p>
     <w:p>
       <w:pPr>
@@ -4953,10 +4746,10 @@
           <w:szCs w:val="24"/>
         </w:rPr>
       </w:pPr>
-      <w:bookmarkStart w:id="44" w:name="_Toc70274308"/>
-      <w:bookmarkStart w:id="45" w:name="_Toc70274968"/>
-      <w:bookmarkStart w:id="46" w:name="_Toc83565316"/>
-      <w:bookmarkStart w:id="47" w:name="_Toc83574536"/>
+      <w:bookmarkStart w:id="45" w:name="_Toc70274308"/>
+      <w:bookmarkStart w:id="46" w:name="_Toc70274968"/>
+      <w:bookmarkStart w:id="47" w:name="_Toc83565316"/>
+      <w:bookmarkStart w:id="48" w:name="_Toc83574536"/>
       <w:r>
         <w:rPr>
           <w:rFonts w:ascii="Arial" w:hAnsi="Arial" w:cs="Arial"/>
@@ -4968,10 +4761,10 @@
         </w:rPr>
         <w:t>Fase 1</w:t>
       </w:r>
-      <w:bookmarkEnd w:id="44"/>
       <w:bookmarkEnd w:id="45"/>
       <w:bookmarkEnd w:id="46"/>
       <w:bookmarkEnd w:id="47"/>
+      <w:bookmarkEnd w:id="48"/>
     </w:p>
     <w:p>
       <w:pPr>
@@ -5081,10 +4874,10 @@
           <w:szCs w:val="24"/>
         </w:rPr>
       </w:pPr>
-      <w:bookmarkStart w:id="48" w:name="_Toc70274309"/>
-      <w:bookmarkStart w:id="49" w:name="_Toc70274969"/>
-      <w:bookmarkStart w:id="50" w:name="_Toc83565317"/>
-      <w:bookmarkStart w:id="51" w:name="_Toc83574537"/>
+      <w:bookmarkStart w:id="49" w:name="_Toc70274309"/>
+      <w:bookmarkStart w:id="50" w:name="_Toc70274969"/>
+      <w:bookmarkStart w:id="51" w:name="_Toc83565317"/>
+      <w:bookmarkStart w:id="52" w:name="_Toc83574537"/>
       <w:r>
         <w:rPr>
           <w:rFonts w:ascii="Arial" w:hAnsi="Arial" w:cs="Arial"/>
@@ -5096,10 +4889,10 @@
         </w:rPr>
         <w:t>Fase 2</w:t>
       </w:r>
-      <w:bookmarkEnd w:id="48"/>
       <w:bookmarkEnd w:id="49"/>
       <w:bookmarkEnd w:id="50"/>
       <w:bookmarkEnd w:id="51"/>
+      <w:bookmarkEnd w:id="52"/>
     </w:p>
     <w:p>
       <w:pPr>
@@ -5161,10 +4954,10 @@
           <w:szCs w:val="24"/>
         </w:rPr>
       </w:pPr>
-      <w:bookmarkStart w:id="52" w:name="_Toc70274310"/>
-      <w:bookmarkStart w:id="53" w:name="_Toc70274970"/>
-      <w:bookmarkStart w:id="54" w:name="_Toc83565318"/>
-      <w:bookmarkStart w:id="55" w:name="_Toc83574538"/>
+      <w:bookmarkStart w:id="53" w:name="_Toc70274310"/>
+      <w:bookmarkStart w:id="54" w:name="_Toc70274970"/>
+      <w:bookmarkStart w:id="55" w:name="_Toc83565318"/>
+      <w:bookmarkStart w:id="56" w:name="_Toc83574538"/>
       <w:r>
         <w:rPr>
           <w:rFonts w:ascii="Arial" w:hAnsi="Arial" w:cs="Arial"/>
@@ -5176,10 +4969,10 @@
         </w:rPr>
         <w:t>Fase 3</w:t>
       </w:r>
-      <w:bookmarkEnd w:id="52"/>
       <w:bookmarkEnd w:id="53"/>
       <w:bookmarkEnd w:id="54"/>
       <w:bookmarkEnd w:id="55"/>
+      <w:bookmarkEnd w:id="56"/>
     </w:p>
     <w:p>
       <w:pPr>
@@ -5266,10 +5059,10 @@
           <w:szCs w:val="24"/>
         </w:rPr>
       </w:pPr>
-      <w:bookmarkStart w:id="56" w:name="_Toc70274311"/>
-      <w:bookmarkStart w:id="57" w:name="_Toc70274971"/>
-      <w:bookmarkStart w:id="58" w:name="_Toc83565319"/>
-      <w:bookmarkStart w:id="59" w:name="_Toc83574539"/>
+      <w:bookmarkStart w:id="57" w:name="_Toc70274311"/>
+      <w:bookmarkStart w:id="58" w:name="_Toc70274971"/>
+      <w:bookmarkStart w:id="59" w:name="_Toc83565319"/>
+      <w:bookmarkStart w:id="60" w:name="_Toc83574539"/>
       <w:r>
         <w:rPr>
           <w:rFonts w:ascii="Arial" w:hAnsi="Arial" w:cs="Arial"/>
@@ -5281,10 +5074,10 @@
         </w:rPr>
         <w:t>Evolución del plan del software</w:t>
       </w:r>
-      <w:bookmarkEnd w:id="56"/>
       <w:bookmarkEnd w:id="57"/>
       <w:bookmarkEnd w:id="58"/>
       <w:bookmarkEnd w:id="59"/>
+      <w:bookmarkEnd w:id="60"/>
     </w:p>
     <w:p>
       <w:pPr>
@@ -5325,6 +5118,50 @@
         </w:rPr>
         <w:t>Se verifica la integridad del proyecto para poder refinar detalles del ya mencionado programa.</w:t>
       </w:r>
+    </w:p>
+    <w:p>
+      <w:pPr>
+        <w:jc w:val="both"/>
+        <w:rPr>
+          <w:rFonts w:ascii="Arial" w:hAnsi="Arial" w:cs="Arial"/>
+          <w:color w:val="000000" w:themeColor="text1"/>
+          <w:sz w:val="24"/>
+          <w:szCs w:val="24"/>
+        </w:rPr>
+      </w:pPr>
+    </w:p>
+    <w:p>
+      <w:pPr>
+        <w:jc w:val="both"/>
+        <w:rPr>
+          <w:rFonts w:ascii="Arial" w:hAnsi="Arial" w:cs="Arial"/>
+          <w:color w:val="000000" w:themeColor="text1"/>
+          <w:sz w:val="24"/>
+          <w:szCs w:val="24"/>
+        </w:rPr>
+      </w:pPr>
+    </w:p>
+    <w:p>
+      <w:pPr>
+        <w:jc w:val="both"/>
+        <w:rPr>
+          <w:rFonts w:ascii="Arial" w:hAnsi="Arial" w:cs="Arial"/>
+          <w:color w:val="000000" w:themeColor="text1"/>
+          <w:sz w:val="24"/>
+          <w:szCs w:val="24"/>
+        </w:rPr>
+      </w:pPr>
+    </w:p>
+    <w:p>
+      <w:pPr>
+        <w:jc w:val="both"/>
+        <w:rPr>
+          <w:rFonts w:ascii="Arial" w:hAnsi="Arial" w:cs="Arial"/>
+          <w:color w:val="000000" w:themeColor="text1"/>
+          <w:sz w:val="24"/>
+          <w:szCs w:val="24"/>
+        </w:rPr>
+      </w:pPr>
     </w:p>
     <w:p>
       <w:pPr>
@@ -5351,8 +5188,8 @@
           <w:lang w:val="es-MX"/>
         </w:rPr>
       </w:pPr>
-      <w:bookmarkStart w:id="60" w:name="_Toc83565320"/>
-      <w:bookmarkStart w:id="61" w:name="_Toc83574540"/>
+      <w:bookmarkStart w:id="61" w:name="_Toc83565320"/>
+      <w:bookmarkStart w:id="62" w:name="_Toc83574540"/>
       <w:r>
         <w:rPr>
           <w:rFonts w:ascii="Arial" w:hAnsi="Arial" w:cs="Arial"/>
@@ -5363,10 +5200,11 @@
           <w:szCs w:val="28"/>
           <w:lang w:val="es-MX"/>
         </w:rPr>
+        <w:lastRenderedPageBreak/>
         <w:t>ARQUITECTURA EN CAPAS (2, 3 Y N)</w:t>
       </w:r>
-      <w:bookmarkEnd w:id="60"/>
       <w:bookmarkEnd w:id="61"/>
+      <w:bookmarkEnd w:id="62"/>
     </w:p>
     <w:p>
       <w:pPr>
@@ -5378,7 +5216,7 @@
           <w:lang w:val="es-MX"/>
         </w:rPr>
       </w:pPr>
-      <w:bookmarkStart w:id="62" w:name="_Toc83574541"/>
+      <w:bookmarkStart w:id="63" w:name="_Toc83574541"/>
       <w:r>
         <w:rPr>
           <w:rStyle w:val="Ttulo2Car"/>
@@ -5390,7 +5228,7 @@
         </w:rPr>
         <w:t>Los principales beneficios del estilo de arquitectura basado en capas son</w:t>
       </w:r>
-      <w:bookmarkEnd w:id="62"/>
+      <w:bookmarkEnd w:id="63"/>
       <w:r>
         <w:rPr>
           <w:rFonts w:ascii="Arial" w:hAnsi="Arial" w:cs="Arial"/>
@@ -5416,7 +5254,7 @@
           <w:lang w:val="es-MX"/>
         </w:rPr>
       </w:pPr>
-      <w:bookmarkStart w:id="63" w:name="_Toc83574542"/>
+      <w:bookmarkStart w:id="64" w:name="_Toc83574542"/>
       <w:r>
         <w:rPr>
           <w:rStyle w:val="Ttulo3Car"/>
@@ -5428,7 +5266,7 @@
         </w:rPr>
         <w:t>Abstracción</w:t>
       </w:r>
-      <w:bookmarkEnd w:id="63"/>
+      <w:bookmarkEnd w:id="64"/>
       <w:r>
         <w:rPr>
           <w:rFonts w:ascii="Arial" w:hAnsi="Arial" w:cs="Arial"/>
@@ -5465,7 +5303,7 @@
           <w:lang w:val="es-MX"/>
         </w:rPr>
       </w:pPr>
-      <w:bookmarkStart w:id="64" w:name="_Toc83574543"/>
+      <w:bookmarkStart w:id="65" w:name="_Toc83574543"/>
       <w:r>
         <w:rPr>
           <w:rStyle w:val="Ttulo3Car"/>
@@ -5475,10 +5313,9 @@
           <w:color w:val="000000" w:themeColor="text1"/>
           <w:lang w:val="es-MX"/>
         </w:rPr>
-        <w:lastRenderedPageBreak/>
         <w:t>Aislamiento</w:t>
       </w:r>
-      <w:bookmarkEnd w:id="64"/>
+      <w:bookmarkEnd w:id="65"/>
       <w:r>
         <w:rPr>
           <w:rFonts w:ascii="Arial" w:hAnsi="Arial" w:cs="Arial"/>
@@ -5504,7 +5341,7 @@
           <w:lang w:val="es-MX"/>
         </w:rPr>
       </w:pPr>
-      <w:bookmarkStart w:id="65" w:name="_Toc83574544"/>
+      <w:bookmarkStart w:id="66" w:name="_Toc83574544"/>
       <w:r>
         <w:rPr>
           <w:rStyle w:val="Ttulo3Car"/>
@@ -5516,7 +5353,7 @@
         </w:rPr>
         <w:t>Rendimiento</w:t>
       </w:r>
-      <w:bookmarkEnd w:id="65"/>
+      <w:bookmarkEnd w:id="66"/>
       <w:r>
         <w:rPr>
           <w:rFonts w:ascii="Arial" w:hAnsi="Arial" w:cs="Arial"/>
@@ -5542,7 +5379,7 @@
           <w:lang w:val="es-MX"/>
         </w:rPr>
       </w:pPr>
-      <w:bookmarkStart w:id="66" w:name="_Toc83574545"/>
+      <w:bookmarkStart w:id="67" w:name="_Toc83574545"/>
       <w:r>
         <w:rPr>
           <w:rStyle w:val="Ttulo3Car"/>
@@ -5554,7 +5391,7 @@
         </w:rPr>
         <w:t>Mejoras en Pruebas</w:t>
       </w:r>
-      <w:bookmarkEnd w:id="66"/>
+      <w:bookmarkEnd w:id="67"/>
       <w:r>
         <w:rPr>
           <w:rFonts w:ascii="Arial" w:hAnsi="Arial" w:cs="Arial"/>
@@ -5591,7 +5428,7 @@
           <w:lang w:val="es-MX"/>
         </w:rPr>
       </w:pPr>
-      <w:bookmarkStart w:id="67" w:name="_Toc83574546"/>
+      <w:bookmarkStart w:id="68" w:name="_Toc83574546"/>
       <w:r>
         <w:rPr>
           <w:rStyle w:val="Ttulo3Car"/>
@@ -5603,7 +5440,7 @@
         </w:rPr>
         <w:t>Independencia</w:t>
       </w:r>
-      <w:bookmarkEnd w:id="67"/>
+      <w:bookmarkEnd w:id="68"/>
       <w:r>
         <w:rPr>
           <w:rFonts w:ascii="Arial" w:hAnsi="Arial" w:cs="Arial"/>
@@ -5646,8 +5483,8 @@
           <w:lang w:val="es-MX"/>
         </w:rPr>
       </w:pPr>
-      <w:bookmarkStart w:id="68" w:name="_Toc83565321"/>
-      <w:bookmarkStart w:id="69" w:name="_Toc83574547"/>
+      <w:bookmarkStart w:id="69" w:name="_Toc83565321"/>
+      <w:bookmarkStart w:id="70" w:name="_Toc83574547"/>
       <w:r>
         <w:rPr>
           <w:rFonts w:ascii="Arial" w:hAnsi="Arial" w:cs="Arial"/>
@@ -5658,227 +5495,134 @@
         </w:rPr>
         <w:t>Información:</w:t>
       </w:r>
-      <w:bookmarkEnd w:id="68"/>
       <w:bookmarkEnd w:id="69"/>
-    </w:p>
-    <w:p>
-      <w:pPr>
+      <w:bookmarkEnd w:id="70"/>
+    </w:p>
+    <w:p>
+      <w:pPr>
+        <w:pStyle w:val="Prrafodelista"/>
+        <w:numPr>
+          <w:ilvl w:val="0"/>
+          <w:numId w:val="32"/>
+        </w:numPr>
         <w:jc w:val="both"/>
         <w:rPr>
           <w:rFonts w:ascii="Arial" w:hAnsi="Arial" w:cs="Arial"/>
-          <w:sz w:val="24"/>
-          <w:szCs w:val="24"/>
-          <w:lang w:val="es-MX"/>
-        </w:rPr>
-      </w:pPr>
-      <w:r>
-        <w:rPr>
-          <w:rFonts w:ascii="Arial" w:hAnsi="Arial" w:cs="Arial"/>
-          <w:sz w:val="24"/>
-          <w:szCs w:val="24"/>
-          <w:lang w:val="es-MX"/>
-        </w:rPr>
-        <w:t>Se desea guardar en primer lugar los datos de los jugadores. De cada jugador se quiere guardar el nombre, fecha de</w:t>
-      </w:r>
-    </w:p>
-    <w:p>
-      <w:pPr>
+          <w:color w:val="000000" w:themeColor="text1"/>
+          <w:sz w:val="24"/>
+          <w:szCs w:val="24"/>
+        </w:rPr>
+      </w:pPr>
+      <w:bookmarkStart w:id="71" w:name="_Toc83565322"/>
+      <w:bookmarkStart w:id="72" w:name="_Toc83574548"/>
+      <w:r>
+        <w:rPr>
+          <w:rFonts w:ascii="Arial" w:hAnsi="Arial" w:cs="Arial"/>
+          <w:color w:val="000000" w:themeColor="text1"/>
+          <w:sz w:val="24"/>
+          <w:szCs w:val="24"/>
+        </w:rPr>
+        <w:t>De las ventas se requiere poder ver las ventas realizadas y ejecutar una nueva venta</w:t>
+      </w:r>
+    </w:p>
+    <w:p>
+      <w:pPr>
+        <w:pStyle w:val="Prrafodelista"/>
+        <w:numPr>
+          <w:ilvl w:val="0"/>
+          <w:numId w:val="32"/>
+        </w:numPr>
         <w:jc w:val="both"/>
         <w:rPr>
           <w:rFonts w:ascii="Arial" w:hAnsi="Arial" w:cs="Arial"/>
-          <w:sz w:val="24"/>
-          <w:szCs w:val="24"/>
-          <w:lang w:val="es-MX"/>
-        </w:rPr>
-      </w:pPr>
-      <w:r>
-        <w:rPr>
-          <w:rFonts w:ascii="Arial" w:hAnsi="Arial" w:cs="Arial"/>
-          <w:sz w:val="24"/>
-          <w:szCs w:val="24"/>
-          <w:lang w:val="es-MX"/>
-        </w:rPr>
-        <w:t>nacimiento y posición en la que juega (portero, defensa, etc.). Cada jugador tiene un código de jugador que lo identifica</w:t>
-      </w:r>
-    </w:p>
-    <w:p>
-      <w:pPr>
+          <w:color w:val="000000" w:themeColor="text1"/>
+          <w:sz w:val="24"/>
+          <w:szCs w:val="24"/>
+        </w:rPr>
+      </w:pPr>
+      <w:r>
+        <w:rPr>
+          <w:rFonts w:ascii="Arial" w:hAnsi="Arial" w:cs="Arial"/>
+          <w:color w:val="000000" w:themeColor="text1"/>
+          <w:sz w:val="24"/>
+          <w:szCs w:val="24"/>
+        </w:rPr>
+        <w:t>En un apartado de productos se solicita registrador un nuevo producto y poder ver los registros de los productos (también en este apartado se pueda eliminar, actualizar y editar)</w:t>
+      </w:r>
+    </w:p>
+    <w:p>
+      <w:pPr>
+        <w:pStyle w:val="Prrafodelista"/>
+        <w:numPr>
+          <w:ilvl w:val="0"/>
+          <w:numId w:val="32"/>
+        </w:numPr>
         <w:jc w:val="both"/>
         <w:rPr>
           <w:rFonts w:ascii="Arial" w:hAnsi="Arial" w:cs="Arial"/>
-          <w:sz w:val="24"/>
-          <w:szCs w:val="24"/>
-          <w:lang w:val="es-MX"/>
-        </w:rPr>
-      </w:pPr>
-      <w:r>
-        <w:rPr>
-          <w:rFonts w:ascii="Arial" w:hAnsi="Arial" w:cs="Arial"/>
-          <w:sz w:val="24"/>
-          <w:szCs w:val="24"/>
-          <w:lang w:val="es-MX"/>
-        </w:rPr>
-        <w:t>de manera única.</w:t>
-      </w:r>
-    </w:p>
-    <w:p>
-      <w:pPr>
+          <w:color w:val="000000" w:themeColor="text1"/>
+          <w:sz w:val="24"/>
+          <w:szCs w:val="24"/>
+        </w:rPr>
+      </w:pPr>
+      <w:r>
+        <w:rPr>
+          <w:rFonts w:ascii="Arial" w:hAnsi="Arial" w:cs="Arial"/>
+          <w:color w:val="000000" w:themeColor="text1"/>
+          <w:sz w:val="24"/>
+          <w:szCs w:val="24"/>
+        </w:rPr>
+        <w:t>Se requiere registrar nuevos clientes, también poder ver los clientes que ya fueron registrados (en este apartado se debe poder editar y eliminar los clientes)</w:t>
+      </w:r>
+    </w:p>
+    <w:p>
+      <w:pPr>
+        <w:pStyle w:val="Prrafodelista"/>
+        <w:numPr>
+          <w:ilvl w:val="0"/>
+          <w:numId w:val="32"/>
+        </w:numPr>
         <w:jc w:val="both"/>
         <w:rPr>
           <w:rFonts w:ascii="Arial" w:hAnsi="Arial" w:cs="Arial"/>
-          <w:sz w:val="24"/>
-          <w:szCs w:val="24"/>
-          <w:lang w:val="es-MX"/>
-        </w:rPr>
-      </w:pPr>
-      <w:r>
-        <w:rPr>
-          <w:rFonts w:ascii="Arial" w:hAnsi="Arial" w:cs="Arial"/>
-          <w:sz w:val="24"/>
-          <w:szCs w:val="24"/>
-          <w:lang w:val="es-MX"/>
-        </w:rPr>
-        <w:t>De cada uno de los equipos de la liga es necesario registrar el nombre del equipo, nombre del estadio en el que juega, el</w:t>
-      </w:r>
-    </w:p>
-    <w:p>
-      <w:pPr>
+          <w:color w:val="000000" w:themeColor="text1"/>
+          <w:sz w:val="24"/>
+          <w:szCs w:val="24"/>
+        </w:rPr>
+      </w:pPr>
+      <w:r>
+        <w:rPr>
+          <w:rFonts w:ascii="Arial" w:hAnsi="Arial" w:cs="Arial"/>
+          <w:color w:val="000000" w:themeColor="text1"/>
+          <w:sz w:val="24"/>
+          <w:szCs w:val="24"/>
+        </w:rPr>
+        <w:t>Se solicita poder registrar proveedores, también que se pueda observar los proveedores que se encuentran en el sistema (se debe de poder editar y eliminar)</w:t>
+      </w:r>
+    </w:p>
+    <w:p>
+      <w:pPr>
+        <w:pStyle w:val="Prrafodelista"/>
+        <w:numPr>
+          <w:ilvl w:val="0"/>
+          <w:numId w:val="32"/>
+        </w:numPr>
         <w:jc w:val="both"/>
         <w:rPr>
           <w:rFonts w:ascii="Arial" w:hAnsi="Arial" w:cs="Arial"/>
-          <w:sz w:val="24"/>
-          <w:szCs w:val="24"/>
-          <w:lang w:val="es-MX"/>
-        </w:rPr>
-      </w:pPr>
-      <w:r>
-        <w:rPr>
-          <w:rFonts w:ascii="Arial" w:hAnsi="Arial" w:cs="Arial"/>
-          <w:sz w:val="24"/>
-          <w:szCs w:val="24"/>
-          <w:lang w:val="es-MX"/>
-        </w:rPr>
-        <w:t>aforo que tiene, el año de fundación del equipo y la ciudad de la que es el equipo. Cada equipo también tiene un código</w:t>
-      </w:r>
-    </w:p>
-    <w:p>
-      <w:pPr>
-        <w:jc w:val="both"/>
-        <w:rPr>
-          <w:rFonts w:ascii="Arial" w:hAnsi="Arial" w:cs="Arial"/>
-          <w:sz w:val="24"/>
-          <w:szCs w:val="24"/>
-          <w:lang w:val="es-MX"/>
-        </w:rPr>
-      </w:pPr>
-      <w:r>
-        <w:rPr>
-          <w:rFonts w:ascii="Arial" w:hAnsi="Arial" w:cs="Arial"/>
-          <w:sz w:val="24"/>
-          <w:szCs w:val="24"/>
-          <w:lang w:val="es-MX"/>
-        </w:rPr>
-        <w:t>que lo identifica de manera única. Un jugador solo puede pertenecer a un único equipo.</w:t>
-      </w:r>
-    </w:p>
-    <w:p>
-      <w:pPr>
-        <w:jc w:val="both"/>
-        <w:rPr>
-          <w:rFonts w:ascii="Arial" w:hAnsi="Arial" w:cs="Arial"/>
-          <w:sz w:val="24"/>
-          <w:szCs w:val="24"/>
-          <w:lang w:val="es-MX"/>
-        </w:rPr>
-      </w:pPr>
-      <w:r>
-        <w:rPr>
-          <w:rFonts w:ascii="Arial" w:hAnsi="Arial" w:cs="Arial"/>
-          <w:sz w:val="24"/>
-          <w:szCs w:val="24"/>
-          <w:lang w:val="es-MX"/>
-        </w:rPr>
-        <w:t>De cada partido que los equipos de la liga juegan hay que registrar la fecha en la que se juega el partido, los goles que ha</w:t>
-      </w:r>
-    </w:p>
-    <w:p>
-      <w:pPr>
-        <w:jc w:val="both"/>
-        <w:rPr>
-          <w:rFonts w:ascii="Arial" w:hAnsi="Arial" w:cs="Arial"/>
-          <w:sz w:val="24"/>
-          <w:szCs w:val="24"/>
-          <w:lang w:val="es-MX"/>
-        </w:rPr>
-      </w:pPr>
-      <w:r>
-        <w:rPr>
-          <w:rFonts w:ascii="Arial" w:hAnsi="Arial" w:cs="Arial"/>
-          <w:sz w:val="24"/>
-          <w:szCs w:val="24"/>
-          <w:lang w:val="es-MX"/>
-        </w:rPr>
-        <w:t>metido el equipo de casa y los goles que ha metido el equipo de fuera. Cada partido tendrá un código numérico para</w:t>
-      </w:r>
-    </w:p>
-    <w:p>
-      <w:pPr>
-        <w:jc w:val="both"/>
-        <w:rPr>
-          <w:rFonts w:ascii="Arial" w:hAnsi="Arial" w:cs="Arial"/>
-          <w:sz w:val="24"/>
-          <w:szCs w:val="24"/>
-          <w:lang w:val="es-MX"/>
-        </w:rPr>
-      </w:pPr>
-      <w:r>
-        <w:rPr>
-          <w:rFonts w:ascii="Arial" w:hAnsi="Arial" w:cs="Arial"/>
-          <w:sz w:val="24"/>
-          <w:szCs w:val="24"/>
-          <w:lang w:val="es-MX"/>
-        </w:rPr>
-        <w:t>identificar el partido.</w:t>
-      </w:r>
-    </w:p>
-    <w:p>
-      <w:pPr>
-        <w:jc w:val="both"/>
-        <w:rPr>
-          <w:rFonts w:ascii="Arial" w:hAnsi="Arial" w:cs="Arial"/>
-          <w:sz w:val="24"/>
-          <w:szCs w:val="24"/>
-          <w:lang w:val="es-MX"/>
-        </w:rPr>
-      </w:pPr>
-      <w:r>
-        <w:rPr>
-          <w:rFonts w:ascii="Arial" w:hAnsi="Arial" w:cs="Arial"/>
-          <w:sz w:val="24"/>
-          <w:szCs w:val="24"/>
-          <w:lang w:val="es-MX"/>
-        </w:rPr>
-        <w:t>También se quiere llevar un recuento de los goles que hay en cada partido. Se quiere almacenar el minuto en el que se</w:t>
-      </w:r>
-    </w:p>
-    <w:p>
-      <w:pPr>
-        <w:jc w:val="both"/>
-        <w:rPr>
-          <w:rFonts w:ascii="Arial" w:hAnsi="Arial" w:cs="Arial"/>
-          <w:sz w:val="24"/>
-          <w:szCs w:val="24"/>
-          <w:lang w:val="es-MX"/>
-        </w:rPr>
-      </w:pPr>
-      <w:r>
-        <w:rPr>
-          <w:rFonts w:ascii="Arial" w:hAnsi="Arial" w:cs="Arial"/>
-          <w:sz w:val="24"/>
-          <w:szCs w:val="24"/>
-          <w:lang w:val="es-MX"/>
-        </w:rPr>
-        <w:t>realizar el gol y la descripción del gol. Un partido tiene varios goles y un jugador puede meter varios goles en un partido.</w:t>
+          <w:color w:val="000000" w:themeColor="text1"/>
+          <w:sz w:val="24"/>
+          <w:szCs w:val="24"/>
+        </w:rPr>
+      </w:pPr>
+      <w:r>
+        <w:rPr>
+          <w:rFonts w:ascii="Arial" w:hAnsi="Arial" w:cs="Arial"/>
+          <w:color w:val="000000" w:themeColor="text1"/>
+          <w:sz w:val="24"/>
+          <w:szCs w:val="24"/>
+        </w:rPr>
+        <w:t>Se debe de poder registrar usuarios, y de ello se debe poder ver los usuarios que se registraron (De ellos se debe de poder editar y eliminar usuarios)</w:t>
       </w:r>
     </w:p>
     <w:p>
@@ -5895,8 +5639,6 @@
           <w:lang w:val="es-MX"/>
         </w:rPr>
       </w:pPr>
-      <w:bookmarkStart w:id="70" w:name="_Toc83565322"/>
-      <w:bookmarkStart w:id="71" w:name="_Toc83574548"/>
       <w:r>
         <w:rPr>
           <w:rFonts w:ascii="Arial" w:hAnsi="Arial" w:cs="Arial"/>
@@ -5907,123 +5649,123 @@
           <w:szCs w:val="28"/>
           <w:lang w:val="es-MX"/>
         </w:rPr>
+        <w:t>Logística de presentación</w:t>
+      </w:r>
+      <w:bookmarkEnd w:id="71"/>
+      <w:bookmarkEnd w:id="72"/>
+    </w:p>
+    <w:p>
+      <w:pPr>
+        <w:jc w:val="both"/>
+        <w:rPr>
+          <w:rFonts w:ascii="Arial" w:hAnsi="Arial" w:cs="Arial"/>
+          <w:sz w:val="24"/>
+          <w:szCs w:val="24"/>
+          <w:lang w:val="es-MX"/>
+        </w:rPr>
+      </w:pPr>
+      <w:r>
+        <w:rPr>
+          <w:rFonts w:ascii="Arial" w:hAnsi="Arial" w:cs="Arial"/>
+          <w:sz w:val="24"/>
+          <w:szCs w:val="24"/>
+          <w:lang w:val="es-MX"/>
+        </w:rPr>
+        <w:t>Aquí se muestro la presentación logística del software a desarrollar,</w:t>
+      </w:r>
+      <w:r>
+        <w:rPr>
+          <w:rFonts w:ascii="Arial" w:hAnsi="Arial" w:cs="Arial"/>
+          <w:sz w:val="24"/>
+          <w:szCs w:val="24"/>
+          <w:lang w:val="es-MX"/>
+        </w:rPr>
+        <w:t xml:space="preserve"> es decir todas las formas, </w:t>
+      </w:r>
+      <w:r>
+        <w:rPr>
+          <w:rFonts w:ascii="Arial" w:hAnsi="Arial" w:cs="Arial"/>
+          <w:sz w:val="24"/>
+          <w:szCs w:val="24"/>
+          <w:lang w:val="es-MX"/>
+        </w:rPr>
+        <w:t>del sistema</w:t>
+      </w:r>
+      <w:r>
+        <w:rPr>
+          <w:rFonts w:ascii="Arial" w:hAnsi="Arial" w:cs="Arial"/>
+          <w:sz w:val="24"/>
+          <w:szCs w:val="24"/>
+          <w:lang w:val="es-MX"/>
+        </w:rPr>
+        <w:t xml:space="preserve"> o menús de dialogo, con los cuales interactúa el usuario</w:t>
+      </w:r>
+      <w:r>
+        <w:rPr>
+          <w:rFonts w:ascii="Arial" w:hAnsi="Arial" w:cs="Arial"/>
+          <w:sz w:val="24"/>
+          <w:szCs w:val="24"/>
+          <w:lang w:val="es-MX"/>
+        </w:rPr>
+        <w:t xml:space="preserve">. </w:t>
+      </w:r>
+    </w:p>
+    <w:p>
+      <w:pPr>
+        <w:jc w:val="both"/>
+        <w:rPr>
+          <w:rFonts w:ascii="Arial" w:hAnsi="Arial" w:cs="Arial"/>
+          <w:sz w:val="24"/>
+          <w:szCs w:val="24"/>
+          <w:lang w:val="es-MX"/>
+        </w:rPr>
+      </w:pPr>
+      <w:r>
+        <w:rPr>
+          <w:rFonts w:ascii="Arial" w:hAnsi="Arial" w:cs="Arial"/>
+          <w:sz w:val="24"/>
+          <w:szCs w:val="24"/>
+          <w:lang w:val="es-MX"/>
+        </w:rPr>
+        <w:t>Los servicios de</w:t>
+      </w:r>
+      <w:r>
+        <w:rPr>
+          <w:rFonts w:ascii="Arial" w:hAnsi="Arial" w:cs="Arial"/>
+          <w:sz w:val="24"/>
+          <w:szCs w:val="24"/>
+          <w:lang w:val="es-MX"/>
+        </w:rPr>
+        <w:t xml:space="preserve"> </w:t>
+      </w:r>
+      <w:r>
+        <w:rPr>
+          <w:rFonts w:ascii="Arial" w:hAnsi="Arial" w:cs="Arial"/>
+          <w:sz w:val="24"/>
+          <w:szCs w:val="24"/>
+          <w:lang w:val="es-MX"/>
+        </w:rPr>
+        <w:t xml:space="preserve">presentación proporcionan la interfaz necesaria para presentar información y reunir datos. </w:t>
+      </w:r>
+    </w:p>
+    <w:p>
+      <w:pPr>
+        <w:jc w:val="both"/>
+        <w:rPr>
+          <w:rFonts w:ascii="Arial" w:hAnsi="Arial" w:cs="Arial"/>
+          <w:sz w:val="24"/>
+          <w:szCs w:val="24"/>
+          <w:lang w:val="es-MX"/>
+        </w:rPr>
+      </w:pPr>
+      <w:r>
+        <w:rPr>
+          <w:rFonts w:ascii="Arial" w:hAnsi="Arial" w:cs="Arial"/>
+          <w:sz w:val="24"/>
+          <w:szCs w:val="24"/>
+          <w:lang w:val="es-MX"/>
+        </w:rPr>
         <w:lastRenderedPageBreak/>
-        <w:t>Logística de presentación</w:t>
-      </w:r>
-      <w:bookmarkEnd w:id="70"/>
-      <w:bookmarkEnd w:id="71"/>
-    </w:p>
-    <w:p>
-      <w:pPr>
-        <w:jc w:val="both"/>
-        <w:rPr>
-          <w:rFonts w:ascii="Arial" w:hAnsi="Arial" w:cs="Arial"/>
-          <w:sz w:val="24"/>
-          <w:szCs w:val="24"/>
-          <w:lang w:val="es-MX"/>
-        </w:rPr>
-      </w:pPr>
-      <w:r>
-        <w:rPr>
-          <w:rFonts w:ascii="Arial" w:hAnsi="Arial" w:cs="Arial"/>
-          <w:sz w:val="24"/>
-          <w:szCs w:val="24"/>
-          <w:lang w:val="es-MX"/>
-        </w:rPr>
-        <w:t>Aquí se muestro la presentación logística del software a desarrollar,</w:t>
-      </w:r>
-      <w:r>
-        <w:rPr>
-          <w:rFonts w:ascii="Arial" w:hAnsi="Arial" w:cs="Arial"/>
-          <w:sz w:val="24"/>
-          <w:szCs w:val="24"/>
-          <w:lang w:val="es-MX"/>
-        </w:rPr>
-        <w:t xml:space="preserve"> es decir todas las formas, </w:t>
-      </w:r>
-      <w:r>
-        <w:rPr>
-          <w:rFonts w:ascii="Arial" w:hAnsi="Arial" w:cs="Arial"/>
-          <w:sz w:val="24"/>
-          <w:szCs w:val="24"/>
-          <w:lang w:val="es-MX"/>
-        </w:rPr>
-        <w:t>del sistema</w:t>
-      </w:r>
-      <w:r>
-        <w:rPr>
-          <w:rFonts w:ascii="Arial" w:hAnsi="Arial" w:cs="Arial"/>
-          <w:sz w:val="24"/>
-          <w:szCs w:val="24"/>
-          <w:lang w:val="es-MX"/>
-        </w:rPr>
-        <w:t xml:space="preserve"> o menús de dialogo, con los cuales interactúa el usuario</w:t>
-      </w:r>
-      <w:r>
-        <w:rPr>
-          <w:rFonts w:ascii="Arial" w:hAnsi="Arial" w:cs="Arial"/>
-          <w:sz w:val="24"/>
-          <w:szCs w:val="24"/>
-          <w:lang w:val="es-MX"/>
-        </w:rPr>
-        <w:t xml:space="preserve">. </w:t>
-      </w:r>
-    </w:p>
-    <w:p>
-      <w:pPr>
-        <w:jc w:val="both"/>
-        <w:rPr>
-          <w:rFonts w:ascii="Arial" w:hAnsi="Arial" w:cs="Arial"/>
-          <w:sz w:val="24"/>
-          <w:szCs w:val="24"/>
-          <w:lang w:val="es-MX"/>
-        </w:rPr>
-      </w:pPr>
-      <w:r>
-        <w:rPr>
-          <w:rFonts w:ascii="Arial" w:hAnsi="Arial" w:cs="Arial"/>
-          <w:sz w:val="24"/>
-          <w:szCs w:val="24"/>
-          <w:lang w:val="es-MX"/>
-        </w:rPr>
-        <w:t>Los servicios de</w:t>
-      </w:r>
-      <w:r>
-        <w:rPr>
-          <w:rFonts w:ascii="Arial" w:hAnsi="Arial" w:cs="Arial"/>
-          <w:sz w:val="24"/>
-          <w:szCs w:val="24"/>
-          <w:lang w:val="es-MX"/>
-        </w:rPr>
-        <w:t xml:space="preserve"> </w:t>
-      </w:r>
-      <w:r>
-        <w:rPr>
-          <w:rFonts w:ascii="Arial" w:hAnsi="Arial" w:cs="Arial"/>
-          <w:sz w:val="24"/>
-          <w:szCs w:val="24"/>
-          <w:lang w:val="es-MX"/>
-        </w:rPr>
-        <w:t xml:space="preserve">presentación proporcionan la interfaz necesaria para presentar información y reunir datos. </w:t>
-      </w:r>
-    </w:p>
-    <w:p>
-      <w:pPr>
-        <w:jc w:val="both"/>
-        <w:rPr>
-          <w:rFonts w:ascii="Arial" w:hAnsi="Arial" w:cs="Arial"/>
-          <w:sz w:val="24"/>
-          <w:szCs w:val="24"/>
-          <w:lang w:val="es-MX"/>
-        </w:rPr>
-      </w:pPr>
-      <w:r>
-        <w:rPr>
-          <w:rFonts w:ascii="Arial" w:hAnsi="Arial" w:cs="Arial"/>
-          <w:sz w:val="24"/>
-          <w:szCs w:val="24"/>
-          <w:lang w:val="es-MX"/>
-        </w:rPr>
         <w:t>Los servicios de presentación son identificados con la interfaz de usuario, residen en un programa ejecutable localizado en la estación de trabajo del usuario. Aun así, existen oportunidades para identificar servicios que residen en componentes separados.</w:t>
       </w:r>
     </w:p>
@@ -6099,17 +5841,6 @@
         </w:rPr>
         <w:t>, y Bootstrap, para darle mejor vista a la aplicación y que el diseño de interfaz sea más dinámico y creativo para el usuario, y que se vea profesional.</w:t>
       </w:r>
-    </w:p>
-    <w:p>
-      <w:pPr>
-        <w:jc w:val="both"/>
-        <w:rPr>
-          <w:rFonts w:ascii="Arial" w:hAnsi="Arial" w:cs="Arial"/>
-          <w:sz w:val="24"/>
-          <w:szCs w:val="24"/>
-          <w:lang w:val="es-MX"/>
-        </w:rPr>
-      </w:pPr>
     </w:p>
     <w:p>
       <w:pPr>
@@ -6192,7 +5923,16 @@
           <w:szCs w:val="24"/>
           <w:lang w:val="es-MX"/>
         </w:rPr>
-        <w:t>Ejemplo del Diseño que se estará aplicando para mostrar formularios, y tablas de posiciones:</w:t>
+        <w:t xml:space="preserve">Muestras del Diseño implementado en el </w:t>
+      </w:r>
+      <w:r>
+        <w:rPr>
+          <w:rFonts w:ascii="Arial" w:hAnsi="Arial" w:cs="Arial"/>
+          <w:sz w:val="24"/>
+          <w:szCs w:val="24"/>
+          <w:lang w:val="es-MX"/>
+        </w:rPr>
+        <w:t>sistema.</w:t>
       </w:r>
     </w:p>
     <w:p>
@@ -6209,7 +5949,6 @@
         <w:rPr>
           <w:noProof/>
         </w:rPr>
-        <w:lastRenderedPageBreak/>
         <w:drawing>
           <wp:inline distT="0" distB="0" distL="0" distR="0" wp14:anchorId="295CDA30" wp14:editId="15A29CC0">
             <wp:extent cx="4925177" cy="2876550"/>
@@ -6277,8 +6016,8 @@
           <w:lang w:val="es-MX"/>
         </w:rPr>
       </w:pPr>
-      <w:bookmarkStart w:id="72" w:name="_Toc83565323"/>
-      <w:bookmarkStart w:id="73" w:name="_Toc83574549"/>
+      <w:bookmarkStart w:id="73" w:name="_Toc83565323"/>
+      <w:bookmarkStart w:id="74" w:name="_Toc83574549"/>
       <w:r>
         <w:rPr>
           <w:rFonts w:ascii="Arial" w:hAnsi="Arial" w:cs="Arial"/>
@@ -6289,10 +6028,11 @@
           <w:szCs w:val="28"/>
           <w:lang w:val="es-MX"/>
         </w:rPr>
+        <w:lastRenderedPageBreak/>
         <w:t>Tecnologías</w:t>
       </w:r>
-      <w:bookmarkEnd w:id="72"/>
       <w:bookmarkEnd w:id="73"/>
+      <w:bookmarkEnd w:id="74"/>
     </w:p>
     <w:p>
       <w:pPr>
@@ -6703,8 +6443,8 @@
           <w:lang w:val="es-MX"/>
         </w:rPr>
       </w:pPr>
-      <w:bookmarkStart w:id="74" w:name="_Toc83565324"/>
-      <w:bookmarkStart w:id="75" w:name="_Toc83574550"/>
+      <w:bookmarkStart w:id="75" w:name="_Toc83565324"/>
+      <w:bookmarkStart w:id="76" w:name="_Toc83574550"/>
       <w:r>
         <w:rPr>
           <w:rFonts w:ascii="Arial" w:hAnsi="Arial" w:cs="Arial"/>
@@ -6717,8 +6457,8 @@
         </w:rPr>
         <w:t>Herramientas</w:t>
       </w:r>
-      <w:bookmarkEnd w:id="74"/>
       <w:bookmarkEnd w:id="75"/>
+      <w:bookmarkEnd w:id="76"/>
     </w:p>
     <w:p>
       <w:pPr>
@@ -6798,17 +6538,7 @@
           <w:szCs w:val="24"/>
           <w:lang w:val="es-MX"/>
         </w:rPr>
-        <w:t xml:space="preserve"> es un editor de código fuente desarrollado por Microsoft para Windows, Linux y macOS. Incluye soporte para la depuración, control integrado de </w:t>
-      </w:r>
-      <w:r>
-        <w:rPr>
-          <w:rFonts w:ascii="Arial" w:hAnsi="Arial" w:cs="Arial"/>
-          <w:sz w:val="24"/>
-          <w:szCs w:val="24"/>
-          <w:lang w:val="es-MX"/>
-        </w:rPr>
-        <w:lastRenderedPageBreak/>
-        <w:t>Git, resaltado de sintaxis, finalización inteligente de código, fragmentos y refactorización de código.</w:t>
+        <w:t xml:space="preserve"> es un editor de código fuente desarrollado por Microsoft para Windows, Linux y macOS. Incluye soporte para la depuración, control integrado de Git, resaltado de sintaxis, finalización inteligente de código, fragmentos y refactorización de código.</w:t>
       </w:r>
     </w:p>
     <w:p>
@@ -7051,6 +6781,7 @@
           <w:szCs w:val="24"/>
           <w:lang w:val="es-MX"/>
         </w:rPr>
+        <w:lastRenderedPageBreak/>
         <w:t>La capa de servicios de presentación es responsable de:</w:t>
       </w:r>
     </w:p>
@@ -7230,92 +6961,8 @@
           <w:sz w:val="24"/>
           <w:szCs w:val="24"/>
         </w:rPr>
-        <w:lastRenderedPageBreak/>
         <w:drawing>
-          <wp:inline distT="0" distB="0" distL="0" distR="0" wp14:anchorId="5E91EF09" wp14:editId="3139ACBA">
-            <wp:extent cx="4212487" cy="3072809"/>
-            <wp:effectExtent l="0" t="0" r="0" b="0"/>
-            <wp:docPr id="1" name="Imagen 1" descr="Interfaz de usuario gráfica, Aplicación&#10;&#10;Descripción generada automáticamente"/>
-            <wp:cNvGraphicFramePr>
-              <a:graphicFrameLocks xmlns:a="http://schemas.openxmlformats.org/drawingml/2006/main" noChangeAspect="1"/>
-            </wp:cNvGraphicFramePr>
-            <a:graphic xmlns:a="http://schemas.openxmlformats.org/drawingml/2006/main">
-              <a:graphicData uri="http://schemas.openxmlformats.org/drawingml/2006/picture">
-                <pic:pic xmlns:pic="http://schemas.openxmlformats.org/drawingml/2006/picture">
-                  <pic:nvPicPr>
-                    <pic:cNvPr id="1" name="Imagen 1" descr="Interfaz de usuario gráfica, Aplicación&#10;&#10;Descripción generada automáticamente"/>
-                    <pic:cNvPicPr/>
-                  </pic:nvPicPr>
-                  <pic:blipFill rotWithShape="1">
-                    <a:blip r:embed="rId10"/>
-                    <a:srcRect l="22233" t="20225" r="28207" b="15476"/>
-                    <a:stretch/>
-                  </pic:blipFill>
-                  <pic:spPr bwMode="auto">
-                    <a:xfrm>
-                      <a:off x="0" y="0"/>
-                      <a:ext cx="4239688" cy="3092651"/>
-                    </a:xfrm>
-                    <a:prstGeom prst="rect">
-                      <a:avLst/>
-                    </a:prstGeom>
-                    <a:ln>
-                      <a:noFill/>
-                    </a:ln>
-                    <a:extLst>
-                      <a:ext uri="{53640926-AAD7-44D8-BBD7-CCE9431645EC}">
-                        <a14:shadowObscured xmlns:a14="http://schemas.microsoft.com/office/drawing/2010/main"/>
-                      </a:ext>
-                    </a:extLst>
-                  </pic:spPr>
-                </pic:pic>
-              </a:graphicData>
-            </a:graphic>
-          </wp:inline>
-        </w:drawing>
-      </w:r>
-    </w:p>
-    <w:p>
-      <w:pPr>
-        <w:jc w:val="both"/>
-        <w:rPr>
-          <w:rFonts w:ascii="Arial" w:hAnsi="Arial" w:cs="Arial"/>
-          <w:sz w:val="24"/>
-          <w:szCs w:val="24"/>
-          <w:lang w:val="es-MX"/>
-        </w:rPr>
-      </w:pPr>
-    </w:p>
-    <w:p>
-      <w:pPr>
-        <w:jc w:val="both"/>
-        <w:rPr>
-          <w:rFonts w:ascii="Arial" w:hAnsi="Arial" w:cs="Arial"/>
-          <w:sz w:val="24"/>
-          <w:szCs w:val="24"/>
-          <w:lang w:val="es-MX"/>
-        </w:rPr>
-      </w:pPr>
-    </w:p>
-    <w:p>
-      <w:pPr>
-        <w:jc w:val="center"/>
-        <w:rPr>
-          <w:rFonts w:ascii="Arial" w:hAnsi="Arial" w:cs="Arial"/>
-          <w:sz w:val="24"/>
-          <w:szCs w:val="24"/>
-          <w:lang w:val="es-MX"/>
-        </w:rPr>
-      </w:pPr>
-      <w:r>
-        <w:rPr>
-          <w:rFonts w:ascii="Arial" w:hAnsi="Arial" w:cs="Arial"/>
-          <w:noProof/>
-          <w:sz w:val="24"/>
-          <w:szCs w:val="24"/>
-        </w:rPr>
-        <w:drawing>
-          <wp:inline distT="0" distB="0" distL="0" distR="0" wp14:anchorId="005CA393" wp14:editId="779EDED9">
+          <wp:inline distT="0" distB="0" distL="0" distR="0" wp14:anchorId="790D2B80" wp14:editId="094ABBDF">
             <wp:extent cx="4007657" cy="2679405"/>
             <wp:effectExtent l="0" t="0" r="0" b="6985"/>
             <wp:docPr id="8" name="Imagen 8" descr="Interfaz de usuario gráfica&#10;&#10;Descripción generada automáticamente con confianza baja"/>
@@ -7330,7 +6977,7 @@
                     <pic:cNvPicPr/>
                   </pic:nvPicPr>
                   <pic:blipFill rotWithShape="1">
-                    <a:blip r:embed="rId11"/>
+                    <a:blip r:embed="rId10"/>
                     <a:srcRect l="26985" t="43771" r="43313" b="20910"/>
                     <a:stretch/>
                   </pic:blipFill>
@@ -7357,6 +7004,39 @@
           </wp:inline>
         </w:drawing>
       </w:r>
+    </w:p>
+    <w:p>
+      <w:pPr>
+        <w:jc w:val="both"/>
+        <w:rPr>
+          <w:rFonts w:ascii="Arial" w:hAnsi="Arial" w:cs="Arial"/>
+          <w:sz w:val="24"/>
+          <w:szCs w:val="24"/>
+          <w:lang w:val="es-MX"/>
+        </w:rPr>
+      </w:pPr>
+    </w:p>
+    <w:p>
+      <w:pPr>
+        <w:jc w:val="both"/>
+        <w:rPr>
+          <w:rFonts w:ascii="Arial" w:hAnsi="Arial" w:cs="Arial"/>
+          <w:sz w:val="24"/>
+          <w:szCs w:val="24"/>
+          <w:lang w:val="es-MX"/>
+        </w:rPr>
+      </w:pPr>
+    </w:p>
+    <w:p>
+      <w:pPr>
+        <w:jc w:val="center"/>
+        <w:rPr>
+          <w:rFonts w:ascii="Arial" w:hAnsi="Arial" w:cs="Arial"/>
+          <w:sz w:val="24"/>
+          <w:szCs w:val="24"/>
+          <w:lang w:val="es-MX"/>
+        </w:rPr>
+      </w:pPr>
     </w:p>
     <w:p>
       <w:pPr>
@@ -7842,7 +7522,7 @@
                     <pic:cNvPicPr/>
                   </pic:nvPicPr>
                   <pic:blipFill rotWithShape="1">
-                    <a:blip r:embed="rId12"/>
+                    <a:blip r:embed="rId11"/>
                     <a:srcRect l="47861" t="32904" r="28547" b="26645"/>
                     <a:stretch/>
                   </pic:blipFill>
@@ -8081,7 +7761,7 @@
                     <pic:cNvPicPr/>
                   </pic:nvPicPr>
                   <pic:blipFill rotWithShape="1">
-                    <a:blip r:embed="rId13"/>
+                    <a:blip r:embed="rId12"/>
                     <a:srcRect l="41752" t="39545" r="23625" b="21513"/>
                     <a:stretch/>
                   </pic:blipFill>
@@ -8150,7 +7830,7 @@
                     <pic:cNvPicPr/>
                   </pic:nvPicPr>
                   <pic:blipFill rotWithShape="1">
-                    <a:blip r:embed="rId14"/>
+                    <a:blip r:embed="rId13"/>
                     <a:srcRect l="40055" t="33508" r="21249" b="20910"/>
                     <a:stretch/>
                   </pic:blipFill>
@@ -8427,7 +8107,7 @@
                     <pic:cNvPicPr/>
                   </pic:nvPicPr>
                   <pic:blipFill rotWithShape="1">
-                    <a:blip r:embed="rId15"/>
+                    <a:blip r:embed="rId14"/>
                     <a:srcRect l="32586" t="21131" r="31264" b="29060"/>
                     <a:stretch/>
                   </pic:blipFill>
@@ -8486,7 +8166,7 @@
                     <pic:cNvPicPr/>
                   </pic:nvPicPr>
                   <pic:blipFill rotWithShape="1">
-                    <a:blip r:embed="rId16"/>
+                    <a:blip r:embed="rId15"/>
                     <a:srcRect l="40733" t="27772" r="20231" b="15778"/>
                     <a:stretch/>
                   </pic:blipFill>
@@ -8580,7 +8260,7 @@
                     <pic:cNvPicPr/>
                   </pic:nvPicPr>
                   <pic:blipFill rotWithShape="1">
-                    <a:blip r:embed="rId17"/>
+                    <a:blip r:embed="rId16"/>
                     <a:srcRect l="24621" t="36593" r="31702" b="31914"/>
                     <a:stretch/>
                   </pic:blipFill>
@@ -8652,8 +8332,8 @@
           <w:lang w:val="es-MX"/>
         </w:rPr>
       </w:pPr>
-      <w:bookmarkStart w:id="76" w:name="_Toc83565325"/>
-      <w:bookmarkStart w:id="77" w:name="_Toc83574551"/>
+      <w:bookmarkStart w:id="77" w:name="_Toc83565325"/>
+      <w:bookmarkStart w:id="78" w:name="_Toc83574551"/>
       <w:r>
         <w:rPr>
           <w:rFonts w:ascii="Arial" w:hAnsi="Arial" w:cs="Arial"/>
@@ -8664,8 +8344,8 @@
         </w:rPr>
         <w:t>Logística de Negocio</w:t>
       </w:r>
-      <w:bookmarkEnd w:id="76"/>
       <w:bookmarkEnd w:id="77"/>
+      <w:bookmarkEnd w:id="78"/>
     </w:p>
     <w:p>
       <w:pPr>
@@ -8678,8 +8358,8 @@
           <w:lang w:val="es-MX"/>
         </w:rPr>
       </w:pPr>
-      <w:bookmarkStart w:id="78" w:name="_Toc83565326"/>
-      <w:bookmarkStart w:id="79" w:name="_Toc83574552"/>
+      <w:bookmarkStart w:id="79" w:name="_Toc83565326"/>
+      <w:bookmarkStart w:id="80" w:name="_Toc83574552"/>
       <w:r>
         <w:rPr>
           <w:rFonts w:ascii="Arial" w:hAnsi="Arial" w:cs="Arial"/>
@@ -8690,8 +8370,8 @@
         </w:rPr>
         <w:t>Presentación distribuida</w:t>
       </w:r>
-      <w:bookmarkEnd w:id="78"/>
       <w:bookmarkEnd w:id="79"/>
+      <w:bookmarkEnd w:id="80"/>
     </w:p>
     <w:p>
       <w:pPr>
@@ -8964,8 +8644,8 @@
           <w:color w:val="000000" w:themeColor="text1"/>
         </w:rPr>
       </w:pPr>
-      <w:bookmarkStart w:id="80" w:name="_Toc83565327"/>
-      <w:bookmarkStart w:id="81" w:name="_Toc83574553"/>
+      <w:bookmarkStart w:id="81" w:name="_Toc83565327"/>
+      <w:bookmarkStart w:id="82" w:name="_Toc83574553"/>
       <w:r>
         <w:rPr>
           <w:rFonts w:ascii="Arial" w:hAnsi="Arial" w:cs="Arial"/>
@@ -8975,8 +8655,8 @@
         </w:rPr>
         <w:t>Presentación remota</w:t>
       </w:r>
-      <w:bookmarkEnd w:id="80"/>
       <w:bookmarkEnd w:id="81"/>
+      <w:bookmarkEnd w:id="82"/>
     </w:p>
     <w:p>
       <w:pPr>
@@ -9330,7 +9010,7 @@
                     <pic:cNvPicPr/>
                   </pic:nvPicPr>
                   <pic:blipFill rotWithShape="1">
-                    <a:blip r:embed="rId18"/>
+                    <a:blip r:embed="rId17"/>
                     <a:srcRect l="36490" t="29885" r="31093" b="20910"/>
                     <a:stretch/>
                   </pic:blipFill>
@@ -9369,8 +9049,8 @@
           <w:lang w:val="es-MX"/>
         </w:rPr>
       </w:pPr>
-      <w:bookmarkStart w:id="82" w:name="_Toc83565328"/>
-      <w:bookmarkStart w:id="83" w:name="_Toc83574554"/>
+      <w:bookmarkStart w:id="83" w:name="_Toc83565328"/>
+      <w:bookmarkStart w:id="84" w:name="_Toc83574554"/>
       <w:r>
         <w:rPr>
           <w:rFonts w:ascii="Arial" w:hAnsi="Arial" w:cs="Arial"/>
@@ -9381,8 +9061,8 @@
         </w:rPr>
         <w:t>Capa de negocios</w:t>
       </w:r>
-      <w:bookmarkEnd w:id="82"/>
       <w:bookmarkEnd w:id="83"/>
+      <w:bookmarkEnd w:id="84"/>
     </w:p>
     <w:p>
       <w:pPr>
@@ -9435,7 +9115,7 @@
                     <pic:cNvPicPr/>
                   </pic:nvPicPr>
                   <pic:blipFill rotWithShape="1">
-                    <a:blip r:embed="rId19"/>
+                    <a:blip r:embed="rId18"/>
                     <a:srcRect l="40054" t="26477" r="20231" b="28499"/>
                     <a:stretch/>
                   </pic:blipFill>
@@ -9608,8 +9288,8 @@
           <w:lang w:val="es-MX"/>
         </w:rPr>
       </w:pPr>
-      <w:bookmarkStart w:id="84" w:name="_Toc83565329"/>
-      <w:bookmarkStart w:id="85" w:name="_Toc83574555"/>
+      <w:bookmarkStart w:id="85" w:name="_Toc83565329"/>
+      <w:bookmarkStart w:id="86" w:name="_Toc83574555"/>
       <w:r>
         <w:rPr>
           <w:rFonts w:ascii="Arial" w:hAnsi="Arial" w:cs="Arial"/>
@@ -9620,8 +9300,8 @@
         </w:rPr>
         <w:t>Lógica distribuida</w:t>
       </w:r>
-      <w:bookmarkEnd w:id="84"/>
       <w:bookmarkEnd w:id="85"/>
+      <w:bookmarkEnd w:id="86"/>
     </w:p>
     <w:p>
       <w:pPr>
@@ -9745,8 +9425,8 @@
           <w:lang w:val="es-MX"/>
         </w:rPr>
       </w:pPr>
-      <w:bookmarkStart w:id="86" w:name="_Toc83565330"/>
-      <w:bookmarkStart w:id="87" w:name="_Toc83574556"/>
+      <w:bookmarkStart w:id="87" w:name="_Toc83565330"/>
+      <w:bookmarkStart w:id="88" w:name="_Toc83574556"/>
       <w:r>
         <w:rPr>
           <w:rFonts w:ascii="Arial" w:hAnsi="Arial" w:cs="Arial"/>
@@ -9757,8 +9437,8 @@
         </w:rPr>
         <w:t>Ventajas</w:t>
       </w:r>
-      <w:bookmarkEnd w:id="86"/>
       <w:bookmarkEnd w:id="87"/>
+      <w:bookmarkEnd w:id="88"/>
     </w:p>
     <w:p>
       <w:pPr>
@@ -9858,8 +9538,8 @@
           <w:lang w:val="es-MX"/>
         </w:rPr>
       </w:pPr>
-      <w:bookmarkStart w:id="88" w:name="_Toc83565331"/>
-      <w:bookmarkStart w:id="89" w:name="_Toc83574557"/>
+      <w:bookmarkStart w:id="89" w:name="_Toc83565331"/>
+      <w:bookmarkStart w:id="90" w:name="_Toc83574557"/>
       <w:r>
         <w:rPr>
           <w:rFonts w:ascii="Arial" w:hAnsi="Arial" w:cs="Arial"/>
@@ -9870,8 +9550,8 @@
         </w:rPr>
         <w:t>Desventajas</w:t>
       </w:r>
-      <w:bookmarkEnd w:id="88"/>
       <w:bookmarkEnd w:id="89"/>
+      <w:bookmarkEnd w:id="90"/>
     </w:p>
     <w:p>
       <w:pPr>
@@ -9955,7 +9635,7 @@
                     <pic:cNvPicPr/>
                   </pic:nvPicPr>
                   <pic:blipFill rotWithShape="1">
-                    <a:blip r:embed="rId20"/>
+                    <a:blip r:embed="rId19"/>
                     <a:srcRect l="39715" t="21433" r="23795" b="12759"/>
                     <a:stretch/>
                   </pic:blipFill>
@@ -10018,8 +9698,8 @@
           <w:lang w:val="es-MX"/>
         </w:rPr>
       </w:pPr>
-      <w:bookmarkStart w:id="90" w:name="_Toc83565332"/>
-      <w:bookmarkStart w:id="91" w:name="_Toc83574558"/>
+      <w:bookmarkStart w:id="91" w:name="_Toc83565332"/>
+      <w:bookmarkStart w:id="92" w:name="_Toc83574558"/>
       <w:r>
         <w:rPr>
           <w:rFonts w:ascii="Arial" w:hAnsi="Arial" w:cs="Arial"/>
@@ -10030,8 +9710,8 @@
         </w:rPr>
         <w:t>Capa de datos: Back end</w:t>
       </w:r>
-      <w:bookmarkEnd w:id="90"/>
       <w:bookmarkEnd w:id="91"/>
+      <w:bookmarkEnd w:id="92"/>
     </w:p>
     <w:p>
       <w:pPr>
@@ -10218,8 +9898,8 @@
           <w:lang w:val="es-MX"/>
         </w:rPr>
       </w:pPr>
-      <w:bookmarkStart w:id="92" w:name="_Toc83565333"/>
-      <w:bookmarkStart w:id="93" w:name="_Toc83574559"/>
+      <w:bookmarkStart w:id="93" w:name="_Toc83565333"/>
+      <w:bookmarkStart w:id="94" w:name="_Toc83574559"/>
       <w:r>
         <w:rPr>
           <w:rFonts w:ascii="Arial" w:hAnsi="Arial" w:cs="Arial"/>
@@ -10230,8 +9910,8 @@
         </w:rPr>
         <w:t>Administración de datos remota</w:t>
       </w:r>
-      <w:bookmarkEnd w:id="92"/>
       <w:bookmarkEnd w:id="93"/>
+      <w:bookmarkEnd w:id="94"/>
     </w:p>
     <w:p>
       <w:pPr>
@@ -10553,8 +10233,8 @@
           <w:lang w:val="es-MX"/>
         </w:rPr>
       </w:pPr>
-      <w:bookmarkStart w:id="94" w:name="_Toc83565334"/>
-      <w:bookmarkStart w:id="95" w:name="_Toc83574560"/>
+      <w:bookmarkStart w:id="95" w:name="_Toc83565334"/>
+      <w:bookmarkStart w:id="96" w:name="_Toc83574560"/>
       <w:r>
         <w:rPr>
           <w:rFonts w:ascii="Arial" w:hAnsi="Arial" w:cs="Arial"/>
@@ -10565,8 +10245,8 @@
         </w:rPr>
         <w:t>Base de datos distribuida</w:t>
       </w:r>
-      <w:bookmarkEnd w:id="94"/>
       <w:bookmarkEnd w:id="95"/>
+      <w:bookmarkEnd w:id="96"/>
     </w:p>
     <w:p>
       <w:pPr>
@@ -10915,7 +10595,7 @@
                     <pic:cNvPicPr/>
                   </pic:nvPicPr>
                   <pic:blipFill rotWithShape="1">
-                    <a:blip r:embed="rId21">
+                    <a:blip r:embed="rId20">
                       <a:extLst>
                         <a:ext uri="{28A0092B-C50C-407E-A947-70E740481C1C}">
                           <a14:useLocalDpi xmlns:a14="http://schemas.microsoft.com/office/drawing/2010/main" val="0"/>
@@ -11206,7 +10886,7 @@
           <w:lang w:val="es-MX"/>
         </w:rPr>
       </w:pPr>
-      <w:bookmarkStart w:id="96" w:name="_Toc83574561"/>
+      <w:bookmarkStart w:id="97" w:name="_Toc83574561"/>
       <w:r>
         <w:rPr>
           <w:rFonts w:ascii="Arial" w:hAnsi="Arial" w:cs="Arial"/>
@@ -11218,7 +10898,7 @@
         <w:lastRenderedPageBreak/>
         <w:t>Diseño interfaz web</w:t>
       </w:r>
-      <w:bookmarkEnd w:id="96"/>
+      <w:bookmarkEnd w:id="97"/>
     </w:p>
     <w:p>
       <w:pPr>
@@ -11298,7 +10978,7 @@
                     <pic:cNvPicPr/>
                   </pic:nvPicPr>
                   <pic:blipFill rotWithShape="1">
-                    <a:blip r:embed="rId22"/>
+                    <a:blip r:embed="rId21"/>
                     <a:srcRect l="41242" t="33507" r="14800" b="9137"/>
                     <a:stretch/>
                   </pic:blipFill>
@@ -11758,7 +11438,7 @@
           <w:lang w:val="es-MX"/>
         </w:rPr>
       </w:pPr>
-      <w:bookmarkStart w:id="97" w:name="_Toc83574562"/>
+      <w:bookmarkStart w:id="98" w:name="_Toc79951914"/>
       <w:r>
         <w:rPr>
           <w:rFonts w:ascii="Arial" w:hAnsi="Arial" w:cs="Arial"/>
@@ -11769,9 +11449,758 @@
           <w:szCs w:val="28"/>
           <w:lang w:val="es-MX"/>
         </w:rPr>
+        <w:t>ARQUITECTURA MICROSERVICIOS</w:t>
+      </w:r>
+      <w:bookmarkEnd w:id="98"/>
+    </w:p>
+    <w:p>
+      <w:pPr>
+        <w:pStyle w:val="Ttulo2"/>
+        <w:rPr>
+          <w:rFonts w:ascii="Arial" w:hAnsi="Arial" w:cs="Arial"/>
+          <w:b/>
+          <w:bCs/>
+          <w:color w:val="000000" w:themeColor="text1"/>
+          <w:lang w:val="es-MX"/>
+        </w:rPr>
+      </w:pPr>
+      <w:bookmarkStart w:id="99" w:name="_Toc79951915"/>
+      <w:r>
+        <w:rPr>
+          <w:rFonts w:ascii="Arial" w:hAnsi="Arial" w:cs="Arial"/>
+          <w:b/>
+          <w:bCs/>
+          <w:color w:val="000000" w:themeColor="text1"/>
+          <w:lang w:val="es-MX"/>
+        </w:rPr>
+        <w:t>Estructura del sistema</w:t>
+      </w:r>
+      <w:bookmarkEnd w:id="99"/>
+      <w:r>
+        <w:rPr>
+          <w:rFonts w:ascii="Arial" w:hAnsi="Arial" w:cs="Arial"/>
+          <w:b/>
+          <w:bCs/>
+          <w:color w:val="000000" w:themeColor="text1"/>
+          <w:lang w:val="es-MX"/>
+        </w:rPr>
+        <w:t xml:space="preserve"> </w:t>
+      </w:r>
+    </w:p>
+    <w:p>
+      <w:pPr>
+        <w:jc w:val="both"/>
+        <w:rPr>
+          <w:rFonts w:ascii="Arial" w:hAnsi="Arial" w:cs="Arial"/>
+          <w:sz w:val="24"/>
+          <w:szCs w:val="24"/>
+          <w:lang w:val="es-MX"/>
+        </w:rPr>
+      </w:pPr>
+      <w:r>
+        <w:rPr>
+          <w:rFonts w:ascii="Arial" w:hAnsi="Arial" w:cs="Arial"/>
+          <w:sz w:val="24"/>
+          <w:szCs w:val="24"/>
+          <w:lang w:val="es-MX"/>
+        </w:rPr>
+        <w:t xml:space="preserve">Es un software donde se llevará el registro de las ventas emitiendo de esa manera las facturas correspondientes, </w:t>
+      </w:r>
+    </w:p>
+    <w:p>
+      <w:pPr>
+        <w:jc w:val="both"/>
+        <w:rPr>
+          <w:rFonts w:ascii="Arial" w:hAnsi="Arial" w:cs="Arial"/>
+          <w:sz w:val="24"/>
+          <w:szCs w:val="24"/>
+          <w:lang w:val="es-MX"/>
+        </w:rPr>
+      </w:pPr>
+      <w:r>
+        <w:rPr>
+          <w:rFonts w:ascii="Arial" w:hAnsi="Arial" w:cs="Arial"/>
+          <w:sz w:val="24"/>
+          <w:szCs w:val="24"/>
+          <w:lang w:val="es-MX"/>
+        </w:rPr>
+        <w:t>A continuación, estructura de lo base de nuestro software:</w:t>
+      </w:r>
+    </w:p>
+    <w:p>
+      <w:pPr>
+        <w:jc w:val="center"/>
+        <w:rPr>
+          <w:rFonts w:ascii="Arial" w:hAnsi="Arial" w:cs="Arial"/>
+          <w:sz w:val="24"/>
+          <w:szCs w:val="24"/>
+          <w:lang w:val="es-MX"/>
+        </w:rPr>
+      </w:pPr>
+      <w:r>
+        <w:rPr>
+          <w:rFonts w:ascii="Arial" w:hAnsi="Arial" w:cs="Arial"/>
+          <w:noProof/>
+          <w:sz w:val="24"/>
+          <w:szCs w:val="24"/>
+        </w:rPr>
+        <w:drawing>
+          <wp:inline distT="0" distB="0" distL="0" distR="0" wp14:anchorId="5AF96077" wp14:editId="2BF68D46">
+            <wp:extent cx="3009014" cy="3138236"/>
+            <wp:effectExtent l="0" t="0" r="1270" b="5080"/>
+            <wp:docPr id="40" name="Imagen 40" descr="Interfaz de usuario gráfica&#10;&#10;Descripción generada automáticamente"/>
+            <wp:cNvGraphicFramePr>
+              <a:graphicFrameLocks xmlns:a="http://schemas.openxmlformats.org/drawingml/2006/main" noChangeAspect="1"/>
+            </wp:cNvGraphicFramePr>
+            <a:graphic xmlns:a="http://schemas.openxmlformats.org/drawingml/2006/main">
+              <a:graphicData uri="http://schemas.openxmlformats.org/drawingml/2006/picture">
+                <pic:pic xmlns:pic="http://schemas.openxmlformats.org/drawingml/2006/picture">
+                  <pic:nvPicPr>
+                    <pic:cNvPr id="40" name="Imagen 40" descr="Interfaz de usuario gráfica&#10;&#10;Descripción generada automáticamente"/>
+                    <pic:cNvPicPr/>
+                  </pic:nvPicPr>
+                  <pic:blipFill rotWithShape="1">
+                    <a:blip r:embed="rId22"/>
+                    <a:srcRect l="30550" t="25961" r="41785" b="22720"/>
+                    <a:stretch/>
+                  </pic:blipFill>
+                  <pic:spPr bwMode="auto">
+                    <a:xfrm>
+                      <a:off x="0" y="0"/>
+                      <a:ext cx="3029395" cy="3159492"/>
+                    </a:xfrm>
+                    <a:prstGeom prst="rect">
+                      <a:avLst/>
+                    </a:prstGeom>
+                    <a:ln>
+                      <a:noFill/>
+                    </a:ln>
+                    <a:extLst>
+                      <a:ext uri="{53640926-AAD7-44D8-BBD7-CCE9431645EC}">
+                        <a14:shadowObscured xmlns:a14="http://schemas.microsoft.com/office/drawing/2010/main"/>
+                      </a:ext>
+                    </a:extLst>
+                  </pic:spPr>
+                </pic:pic>
+              </a:graphicData>
+            </a:graphic>
+          </wp:inline>
+        </w:drawing>
+      </w:r>
+    </w:p>
+    <w:p>
+      <w:pPr>
+        <w:jc w:val="center"/>
+        <w:rPr>
+          <w:rFonts w:ascii="Arial" w:hAnsi="Arial" w:cs="Arial"/>
+          <w:sz w:val="24"/>
+          <w:szCs w:val="24"/>
+          <w:lang w:val="es-MX"/>
+        </w:rPr>
+      </w:pPr>
+    </w:p>
+    <w:p>
+      <w:pPr>
+        <w:jc w:val="both"/>
+        <w:rPr>
+          <w:rFonts w:ascii="Arial" w:hAnsi="Arial" w:cs="Arial"/>
+          <w:b/>
+          <w:bCs/>
+          <w:sz w:val="24"/>
+          <w:szCs w:val="24"/>
+          <w:lang w:val="es-MX"/>
+        </w:rPr>
+      </w:pPr>
+      <w:bookmarkStart w:id="100" w:name="_Toc79951916"/>
+      <w:r>
+        <w:rPr>
+          <w:rStyle w:val="Ttulo2Car"/>
+          <w:rFonts w:ascii="Arial" w:hAnsi="Arial" w:cs="Arial"/>
+          <w:b/>
+          <w:bCs/>
+          <w:color w:val="000000" w:themeColor="text1"/>
+        </w:rPr>
+        <w:t>Estructura de sistema aplicándole arquitectura de microservicios</w:t>
+      </w:r>
+      <w:bookmarkEnd w:id="100"/>
+      <w:r>
+        <w:rPr>
+          <w:rFonts w:ascii="Arial" w:hAnsi="Arial" w:cs="Arial"/>
+          <w:b/>
+          <w:bCs/>
+          <w:sz w:val="24"/>
+          <w:szCs w:val="24"/>
+          <w:lang w:val="es-MX"/>
+        </w:rPr>
+        <w:t>:</w:t>
+      </w:r>
+    </w:p>
+    <w:p>
+      <w:pPr>
+        <w:jc w:val="both"/>
+        <w:rPr>
+          <w:rFonts w:ascii="Arial" w:hAnsi="Arial" w:cs="Arial"/>
+          <w:sz w:val="24"/>
+          <w:szCs w:val="24"/>
+          <w:lang w:val="es-MX"/>
+        </w:rPr>
+      </w:pPr>
+      <w:r>
+        <w:rPr>
+          <w:rFonts w:ascii="Arial" w:hAnsi="Arial" w:cs="Arial"/>
+          <w:sz w:val="24"/>
+          <w:szCs w:val="24"/>
+          <w:lang w:val="es-MX"/>
+        </w:rPr>
+        <w:t>Cuando hablamos de microservicios decimos que es una aproximación para el desarrollo de software que consiste en construir una aplicación como un conjunto de pequeños servicios, los cuales se ejecutan en su propio proceso y se comunican con mecanismos ligeros.</w:t>
+      </w:r>
+    </w:p>
+    <w:p>
+      <w:pPr>
+        <w:jc w:val="both"/>
+        <w:rPr>
+          <w:rFonts w:ascii="Arial" w:hAnsi="Arial" w:cs="Arial"/>
+          <w:sz w:val="24"/>
+          <w:szCs w:val="24"/>
+          <w:lang w:val="es-MX"/>
+        </w:rPr>
+      </w:pPr>
+      <w:r>
+        <w:rPr>
+          <w:rFonts w:ascii="Arial" w:hAnsi="Arial" w:cs="Arial"/>
+          <w:sz w:val="24"/>
+          <w:szCs w:val="24"/>
+          <w:lang w:val="es-MX"/>
+        </w:rPr>
+        <w:t xml:space="preserve">Es decir a la hora que de tener los servidores montados en un solo lugar se nos cae un servidor el sistema web queda paralizado, entonces ahí es donde entra la arquitectura de multiservicios aplicando y distribuyendo cada servidor y cada funcionalidad por aparte y siempre por medio de la base de datos aplicando cambios como registro, modificaciones, actualizaciones y eliminaciones, de esa manera si </w:t>
+      </w:r>
+      <w:r>
+        <w:rPr>
+          <w:rFonts w:ascii="Arial" w:hAnsi="Arial" w:cs="Arial"/>
+          <w:sz w:val="24"/>
+          <w:szCs w:val="24"/>
+          <w:lang w:val="es-MX"/>
+        </w:rPr>
+        <w:t>está</w:t>
+      </w:r>
+      <w:r>
+        <w:rPr>
+          <w:rFonts w:ascii="Arial" w:hAnsi="Arial" w:cs="Arial"/>
+          <w:sz w:val="24"/>
+          <w:szCs w:val="24"/>
+          <w:lang w:val="es-MX"/>
+        </w:rPr>
+        <w:t xml:space="preserve"> distribuido cada cosa con su servidor por aparate se evita que a la hora de caer un servidor por ejemplo pagos, los demás servidores siguen trabajando normal, y los desarrolladores se enfocan solo donde </w:t>
+      </w:r>
+      <w:r>
+        <w:rPr>
+          <w:rFonts w:ascii="Arial" w:hAnsi="Arial" w:cs="Arial"/>
+          <w:sz w:val="24"/>
+          <w:szCs w:val="24"/>
+          <w:lang w:val="es-MX"/>
+        </w:rPr>
+        <w:t>está</w:t>
+      </w:r>
+      <w:r>
+        <w:rPr>
+          <w:rFonts w:ascii="Arial" w:hAnsi="Arial" w:cs="Arial"/>
+          <w:sz w:val="24"/>
+          <w:szCs w:val="24"/>
+          <w:lang w:val="es-MX"/>
+        </w:rPr>
+        <w:t xml:space="preserve"> el problema, por eso en este análisis se toma en cuenta la importancia de los microservicios para nuestro software ya que de esa manera construimos una aplicación en conjuntos pequeños los cuales </w:t>
+      </w:r>
+      <w:r>
+        <w:rPr>
+          <w:rFonts w:ascii="Arial" w:hAnsi="Arial" w:cs="Arial"/>
+          <w:sz w:val="24"/>
+          <w:szCs w:val="24"/>
+          <w:lang w:val="es-MX"/>
+        </w:rPr>
+        <w:lastRenderedPageBreak/>
+        <w:t>se ejecutan en sus propios procesos y se comunican con mecanismos ligeros por medio de todo los datos que se estarán almacenando en la base de datos.</w:t>
+      </w:r>
+    </w:p>
+    <w:p>
+      <w:pPr>
+        <w:jc w:val="both"/>
+        <w:rPr>
+          <w:rFonts w:ascii="Arial" w:hAnsi="Arial" w:cs="Arial"/>
+          <w:sz w:val="24"/>
+          <w:szCs w:val="24"/>
+          <w:lang w:val="es-MX"/>
+        </w:rPr>
+      </w:pPr>
+      <w:r>
+        <w:rPr>
+          <w:rFonts w:ascii="Arial" w:hAnsi="Arial" w:cs="Arial"/>
+          <w:sz w:val="24"/>
+          <w:szCs w:val="24"/>
+          <w:lang w:val="es-MX"/>
+        </w:rPr>
+        <w:t>A continuación, miramos la estructura del sistema ya aplicándole la arquitectura de microservicios:</w:t>
+      </w:r>
+    </w:p>
+    <w:p>
+      <w:pPr>
+        <w:jc w:val="both"/>
+        <w:rPr>
+          <w:rFonts w:ascii="Arial" w:hAnsi="Arial" w:cs="Arial"/>
+          <w:sz w:val="24"/>
+          <w:szCs w:val="24"/>
+          <w:lang w:val="es-MX"/>
+        </w:rPr>
+      </w:pPr>
+    </w:p>
+    <w:p>
+      <w:pPr>
+        <w:jc w:val="both"/>
+        <w:rPr>
+          <w:rFonts w:ascii="Arial" w:hAnsi="Arial" w:cs="Arial"/>
+          <w:sz w:val="24"/>
+          <w:szCs w:val="24"/>
+          <w:lang w:val="es-MX"/>
+        </w:rPr>
+      </w:pPr>
+      <w:r>
+        <w:rPr>
+          <w:rFonts w:ascii="Arial" w:hAnsi="Arial" w:cs="Arial"/>
+          <w:noProof/>
+          <w:sz w:val="24"/>
+          <w:szCs w:val="24"/>
+        </w:rPr>
+        <w:drawing>
+          <wp:inline distT="0" distB="0" distL="0" distR="0" wp14:anchorId="2C967A51" wp14:editId="23DF3EA2">
+            <wp:extent cx="5762625" cy="2613283"/>
+            <wp:effectExtent l="0" t="0" r="0" b="0"/>
+            <wp:docPr id="42" name="Imagen 42" descr="Interfaz de usuario gráfica, Aplicación&#10;&#10;Descripción generada automáticamente"/>
+            <wp:cNvGraphicFramePr>
+              <a:graphicFrameLocks xmlns:a="http://schemas.openxmlformats.org/drawingml/2006/main" noChangeAspect="1"/>
+            </wp:cNvGraphicFramePr>
+            <a:graphic xmlns:a="http://schemas.openxmlformats.org/drawingml/2006/main">
+              <a:graphicData uri="http://schemas.openxmlformats.org/drawingml/2006/picture">
+                <pic:pic xmlns:pic="http://schemas.openxmlformats.org/drawingml/2006/picture">
+                  <pic:nvPicPr>
+                    <pic:cNvPr id="42" name="Imagen 42" descr="Interfaz de usuario gráfica, Aplicación&#10;&#10;Descripción generada automáticamente"/>
+                    <pic:cNvPicPr/>
+                  </pic:nvPicPr>
+                  <pic:blipFill rotWithShape="1">
+                    <a:blip r:embed="rId23"/>
+                    <a:srcRect l="19925" t="29949" r="21491" b="22798"/>
+                    <a:stretch/>
+                  </pic:blipFill>
+                  <pic:spPr bwMode="auto">
+                    <a:xfrm>
+                      <a:off x="0" y="0"/>
+                      <a:ext cx="5781150" cy="2621684"/>
+                    </a:xfrm>
+                    <a:prstGeom prst="rect">
+                      <a:avLst/>
+                    </a:prstGeom>
+                    <a:ln>
+                      <a:noFill/>
+                    </a:ln>
+                    <a:extLst>
+                      <a:ext uri="{53640926-AAD7-44D8-BBD7-CCE9431645EC}">
+                        <a14:shadowObscured xmlns:a14="http://schemas.microsoft.com/office/drawing/2010/main"/>
+                      </a:ext>
+                    </a:extLst>
+                  </pic:spPr>
+                </pic:pic>
+              </a:graphicData>
+            </a:graphic>
+          </wp:inline>
+        </w:drawing>
+      </w:r>
+    </w:p>
+    <w:p>
+      <w:pPr>
+        <w:jc w:val="both"/>
+        <w:rPr>
+          <w:rFonts w:ascii="Arial" w:hAnsi="Arial" w:cs="Arial"/>
+          <w:sz w:val="24"/>
+          <w:szCs w:val="24"/>
+          <w:lang w:val="es-MX"/>
+        </w:rPr>
+      </w:pPr>
+    </w:p>
+    <w:p>
+      <w:pPr>
+        <w:jc w:val="both"/>
+        <w:rPr>
+          <w:rFonts w:ascii="Arial" w:hAnsi="Arial" w:cs="Arial"/>
+          <w:sz w:val="24"/>
+          <w:szCs w:val="24"/>
+          <w:lang w:val="es-MX"/>
+        </w:rPr>
+      </w:pPr>
+      <w:r>
+        <w:rPr>
+          <w:rFonts w:ascii="Arial" w:hAnsi="Arial" w:cs="Arial"/>
+          <w:sz w:val="24"/>
+          <w:szCs w:val="24"/>
+          <w:lang w:val="es-MX"/>
+        </w:rPr>
+        <w:t xml:space="preserve">Aquí podemos observar que nuestra sistema cuenta con varios servidores y cada uno de los servidores manejando diferentes procesos y siempre almacenándolos en nuestra base de datos y de esa manera estar comunicados, por ejemplo el usuario a través del servidor del área de ventas </w:t>
+      </w:r>
+      <w:proofErr w:type="spellStart"/>
+      <w:r>
+        <w:rPr>
+          <w:rFonts w:ascii="Arial" w:hAnsi="Arial" w:cs="Arial"/>
+          <w:sz w:val="24"/>
+          <w:szCs w:val="24"/>
+          <w:lang w:val="es-MX"/>
+        </w:rPr>
+        <w:t>el</w:t>
+      </w:r>
+      <w:proofErr w:type="spellEnd"/>
+      <w:r>
+        <w:rPr>
+          <w:rFonts w:ascii="Arial" w:hAnsi="Arial" w:cs="Arial"/>
+          <w:sz w:val="24"/>
+          <w:szCs w:val="24"/>
+          <w:lang w:val="es-MX"/>
+        </w:rPr>
+        <w:t xml:space="preserve"> puede entrar al inventario de bodega para realizar una </w:t>
+      </w:r>
+      <w:r>
+        <w:rPr>
+          <w:rFonts w:ascii="Arial" w:hAnsi="Arial" w:cs="Arial"/>
+          <w:sz w:val="24"/>
+          <w:szCs w:val="24"/>
+          <w:lang w:val="es-MX"/>
+        </w:rPr>
+        <w:t>Venta,</w:t>
+      </w:r>
+      <w:r>
+        <w:rPr>
+          <w:rFonts w:ascii="Arial" w:hAnsi="Arial" w:cs="Arial"/>
+          <w:sz w:val="24"/>
+          <w:szCs w:val="24"/>
+          <w:lang w:val="es-MX"/>
+        </w:rPr>
+        <w:t xml:space="preserve">  de esa manera también se lleva el registro en la base de dato de todo los movimientos que se hace y se maneja registros de las facturas emitidas, control de inventario, control de clientes, inventario en bodega.</w:t>
+      </w:r>
+    </w:p>
+    <w:p>
+      <w:pPr>
+        <w:pStyle w:val="Prrafodelista"/>
+        <w:rPr>
+          <w:rFonts w:ascii="Arial" w:hAnsi="Arial" w:cs="Arial"/>
+          <w:sz w:val="24"/>
+          <w:szCs w:val="24"/>
+          <w:lang w:val="es-MX"/>
+        </w:rPr>
+      </w:pPr>
+    </w:p>
+    <w:p>
+      <w:pPr>
+        <w:pStyle w:val="Prrafodelista"/>
+        <w:rPr>
+          <w:rFonts w:ascii="Arial" w:hAnsi="Arial" w:cs="Arial"/>
+          <w:sz w:val="24"/>
+          <w:szCs w:val="24"/>
+          <w:lang w:val="es-MX"/>
+        </w:rPr>
+      </w:pPr>
+    </w:p>
+    <w:p>
+      <w:pPr>
+        <w:pStyle w:val="Prrafodelista"/>
+        <w:rPr>
+          <w:rFonts w:ascii="Arial" w:hAnsi="Arial" w:cs="Arial"/>
+          <w:sz w:val="24"/>
+          <w:szCs w:val="24"/>
+          <w:lang w:val="es-MX"/>
+        </w:rPr>
+      </w:pPr>
+    </w:p>
+    <w:p>
+      <w:pPr>
+        <w:pStyle w:val="Prrafodelista"/>
+        <w:rPr>
+          <w:rFonts w:ascii="Arial" w:hAnsi="Arial" w:cs="Arial"/>
+          <w:sz w:val="24"/>
+          <w:szCs w:val="24"/>
+          <w:lang w:val="es-MX"/>
+        </w:rPr>
+      </w:pPr>
+    </w:p>
+    <w:p>
+      <w:pPr>
+        <w:pStyle w:val="Prrafodelista"/>
+        <w:rPr>
+          <w:rFonts w:ascii="Arial" w:hAnsi="Arial" w:cs="Arial"/>
+          <w:sz w:val="24"/>
+          <w:szCs w:val="24"/>
+          <w:lang w:val="es-MX"/>
+        </w:rPr>
+      </w:pPr>
+    </w:p>
+    <w:p>
+      <w:pPr>
+        <w:pStyle w:val="Prrafodelista"/>
+        <w:rPr>
+          <w:rFonts w:ascii="Arial" w:hAnsi="Arial" w:cs="Arial"/>
+          <w:sz w:val="24"/>
+          <w:szCs w:val="24"/>
+          <w:lang w:val="es-MX"/>
+        </w:rPr>
+      </w:pPr>
+    </w:p>
+    <w:p>
+      <w:pPr>
+        <w:pStyle w:val="Prrafodelista"/>
+        <w:rPr>
+          <w:rFonts w:ascii="Arial" w:hAnsi="Arial" w:cs="Arial"/>
+          <w:sz w:val="24"/>
+          <w:szCs w:val="24"/>
+          <w:lang w:val="es-MX"/>
+        </w:rPr>
+      </w:pPr>
+    </w:p>
+    <w:p>
+      <w:pPr>
+        <w:pStyle w:val="Prrafodelista"/>
+        <w:rPr>
+          <w:rFonts w:ascii="Arial" w:hAnsi="Arial" w:cs="Arial"/>
+          <w:sz w:val="24"/>
+          <w:szCs w:val="24"/>
+          <w:lang w:val="es-MX"/>
+        </w:rPr>
+      </w:pPr>
+    </w:p>
+    <w:p>
+      <w:pPr>
+        <w:pStyle w:val="Prrafodelista"/>
+        <w:rPr>
+          <w:rFonts w:ascii="Arial" w:hAnsi="Arial" w:cs="Arial"/>
+          <w:sz w:val="24"/>
+          <w:szCs w:val="24"/>
+          <w:lang w:val="es-MX"/>
+        </w:rPr>
+      </w:pPr>
+    </w:p>
+    <w:p>
+      <w:pPr>
+        <w:pStyle w:val="Prrafodelista"/>
+        <w:rPr>
+          <w:rFonts w:ascii="Arial" w:hAnsi="Arial" w:cs="Arial"/>
+          <w:sz w:val="24"/>
+          <w:szCs w:val="24"/>
+          <w:lang w:val="es-MX"/>
+        </w:rPr>
+      </w:pPr>
+    </w:p>
+    <w:p>
+      <w:pPr>
+        <w:pStyle w:val="Prrafodelista"/>
+        <w:rPr>
+          <w:rFonts w:ascii="Arial" w:hAnsi="Arial" w:cs="Arial"/>
+          <w:sz w:val="24"/>
+          <w:szCs w:val="24"/>
+          <w:lang w:val="es-MX"/>
+        </w:rPr>
+      </w:pPr>
+    </w:p>
+    <w:p>
+      <w:pPr>
+        <w:pStyle w:val="Prrafodelista"/>
+        <w:rPr>
+          <w:rFonts w:ascii="Arial" w:hAnsi="Arial" w:cs="Arial"/>
+          <w:sz w:val="24"/>
+          <w:szCs w:val="24"/>
+          <w:lang w:val="es-MX"/>
+        </w:rPr>
+      </w:pPr>
+    </w:p>
+    <w:p>
+      <w:pPr>
+        <w:pStyle w:val="Prrafodelista"/>
+        <w:rPr>
+          <w:rFonts w:ascii="Arial" w:hAnsi="Arial" w:cs="Arial"/>
+          <w:sz w:val="24"/>
+          <w:szCs w:val="24"/>
+          <w:lang w:val="es-MX"/>
+        </w:rPr>
+      </w:pPr>
+    </w:p>
+    <w:p>
+      <w:pPr>
+        <w:pStyle w:val="Prrafodelista"/>
+        <w:rPr>
+          <w:rFonts w:ascii="Arial" w:hAnsi="Arial" w:cs="Arial"/>
+          <w:sz w:val="24"/>
+          <w:szCs w:val="24"/>
+          <w:lang w:val="es-MX"/>
+        </w:rPr>
+      </w:pPr>
+    </w:p>
+    <w:p>
+      <w:pPr>
+        <w:pStyle w:val="Prrafodelista"/>
+        <w:rPr>
+          <w:rFonts w:ascii="Arial" w:hAnsi="Arial" w:cs="Arial"/>
+          <w:sz w:val="24"/>
+          <w:szCs w:val="24"/>
+          <w:lang w:val="es-MX"/>
+        </w:rPr>
+      </w:pPr>
+    </w:p>
+    <w:p>
+      <w:pPr>
+        <w:pStyle w:val="Ttulo1"/>
+        <w:jc w:val="center"/>
+        <w:rPr>
+          <w:rFonts w:ascii="Arial" w:hAnsi="Arial" w:cs="Arial"/>
+          <w:b/>
+          <w:bCs/>
+          <w:color w:val="000000" w:themeColor="text1"/>
+          <w:sz w:val="28"/>
+          <w:szCs w:val="28"/>
+          <w:lang w:val="es-MX"/>
+        </w:rPr>
+      </w:pPr>
+      <w:r>
+        <w:rPr>
+          <w:rFonts w:ascii="Arial" w:hAnsi="Arial" w:cs="Arial"/>
+          <w:b/>
+          <w:bCs/>
+          <w:color w:val="000000" w:themeColor="text1"/>
+          <w:sz w:val="28"/>
+          <w:szCs w:val="28"/>
+          <w:lang w:val="es-MX"/>
+        </w:rPr>
+        <w:t>Estrategias de pruebas de software</w:t>
+      </w:r>
+    </w:p>
+    <w:p>
+      <w:pPr>
+        <w:pStyle w:val="Prrafodelista"/>
+        <w:rPr>
+          <w:rFonts w:ascii="Arial" w:hAnsi="Arial" w:cs="Arial"/>
+          <w:sz w:val="24"/>
+          <w:szCs w:val="24"/>
+          <w:lang w:val="es-MX"/>
+        </w:rPr>
+      </w:pPr>
+    </w:p>
+    <w:p>
+      <w:pPr>
+        <w:pStyle w:val="Prrafodelista"/>
+        <w:rPr>
+          <w:rFonts w:ascii="Arial" w:hAnsi="Arial" w:cs="Arial"/>
+          <w:sz w:val="24"/>
+          <w:szCs w:val="24"/>
+          <w:lang w:val="es-MX"/>
+        </w:rPr>
+      </w:pPr>
+    </w:p>
+    <w:p>
+      <w:pPr>
+        <w:pStyle w:val="Prrafodelista"/>
+        <w:rPr>
+          <w:rFonts w:ascii="Arial" w:hAnsi="Arial" w:cs="Arial"/>
+          <w:sz w:val="24"/>
+          <w:szCs w:val="24"/>
+          <w:lang w:val="es-MX"/>
+        </w:rPr>
+      </w:pPr>
+    </w:p>
+    <w:p>
+      <w:pPr>
+        <w:pStyle w:val="Prrafodelista"/>
+        <w:rPr>
+          <w:rFonts w:ascii="Arial" w:hAnsi="Arial" w:cs="Arial"/>
+          <w:sz w:val="24"/>
+          <w:szCs w:val="24"/>
+          <w:lang w:val="es-MX"/>
+        </w:rPr>
+      </w:pPr>
+    </w:p>
+    <w:p>
+      <w:pPr>
+        <w:pStyle w:val="Prrafodelista"/>
+        <w:rPr>
+          <w:rFonts w:ascii="Arial" w:hAnsi="Arial" w:cs="Arial"/>
+          <w:sz w:val="24"/>
+          <w:szCs w:val="24"/>
+          <w:lang w:val="es-MX"/>
+        </w:rPr>
+      </w:pPr>
+    </w:p>
+    <w:p>
+      <w:pPr>
+        <w:pStyle w:val="Prrafodelista"/>
+        <w:rPr>
+          <w:rFonts w:ascii="Arial" w:hAnsi="Arial" w:cs="Arial"/>
+          <w:sz w:val="24"/>
+          <w:szCs w:val="24"/>
+          <w:lang w:val="es-MX"/>
+        </w:rPr>
+      </w:pPr>
+    </w:p>
+    <w:p>
+      <w:pPr>
+        <w:pStyle w:val="Prrafodelista"/>
+        <w:rPr>
+          <w:rFonts w:ascii="Arial" w:hAnsi="Arial" w:cs="Arial"/>
+          <w:sz w:val="24"/>
+          <w:szCs w:val="24"/>
+          <w:lang w:val="es-MX"/>
+        </w:rPr>
+      </w:pPr>
+    </w:p>
+    <w:p>
+      <w:pPr>
+        <w:pStyle w:val="Prrafodelista"/>
+        <w:rPr>
+          <w:rFonts w:ascii="Arial" w:hAnsi="Arial" w:cs="Arial"/>
+          <w:sz w:val="24"/>
+          <w:szCs w:val="24"/>
+          <w:lang w:val="es-MX"/>
+        </w:rPr>
+      </w:pPr>
+    </w:p>
+    <w:p>
+      <w:pPr>
+        <w:pStyle w:val="Prrafodelista"/>
+        <w:rPr>
+          <w:rFonts w:ascii="Arial" w:hAnsi="Arial" w:cs="Arial"/>
+          <w:sz w:val="24"/>
+          <w:szCs w:val="24"/>
+          <w:lang w:val="es-MX"/>
+        </w:rPr>
+      </w:pPr>
+    </w:p>
+    <w:p>
+      <w:pPr>
+        <w:pStyle w:val="Ttulo1"/>
+        <w:jc w:val="center"/>
+        <w:rPr>
+          <w:rFonts w:ascii="Arial" w:hAnsi="Arial" w:cs="Arial"/>
+          <w:b/>
+          <w:bCs/>
+          <w:color w:val="000000" w:themeColor="text1"/>
+          <w:sz w:val="28"/>
+          <w:szCs w:val="28"/>
+          <w:lang w:val="es-MX"/>
+        </w:rPr>
+      </w:pPr>
+      <w:bookmarkStart w:id="101" w:name="_Toc83574562"/>
+      <w:r>
+        <w:rPr>
+          <w:rFonts w:ascii="Arial" w:hAnsi="Arial" w:cs="Arial"/>
+          <w:b/>
+          <w:bCs/>
+          <w:color w:val="000000" w:themeColor="text1"/>
+          <w:sz w:val="28"/>
+          <w:szCs w:val="28"/>
+          <w:lang w:val="es-MX"/>
+        </w:rPr>
         <w:t>Conclusión</w:t>
       </w:r>
-      <w:bookmarkEnd w:id="97"/>
+      <w:bookmarkEnd w:id="101"/>
     </w:p>
     <w:p>
       <w:pPr>
@@ -12317,7 +12746,17 @@
           <w:szCs w:val="24"/>
           <w:lang w:val="es-MX"/>
         </w:rPr>
-        <w:t>para llevar a cabo el sistema, éstos sin duda ofrecieron un apoyo importante al desarrollo del</w:t>
+        <w:t xml:space="preserve">para llevar a cabo el sistema, éstos sin duda ofrecieron un apoyo </w:t>
+      </w:r>
+      <w:r>
+        <w:rPr>
+          <w:rFonts w:ascii="Arial" w:hAnsi="Arial" w:cs="Arial"/>
+          <w:sz w:val="24"/>
+          <w:szCs w:val="24"/>
+          <w:lang w:val="es-MX"/>
+        </w:rPr>
+        <w:lastRenderedPageBreak/>
+        <w:t>importante al desarrollo del</w:t>
       </w:r>
       <w:r>
         <w:rPr>
@@ -12474,8 +12913,8 @@
       </w:pPr>
     </w:p>
     <w:sectPr>
-      <w:headerReference w:type="default" r:id="rId23"/>
-      <w:footerReference w:type="default" r:id="rId24"/>
+      <w:headerReference w:type="default" r:id="rId24"/>
+      <w:footerReference w:type="default" r:id="rId25"/>
       <w:pgSz w:w="12240" w:h="15840"/>
       <w:pgMar w:top="1417" w:right="1701" w:bottom="1417" w:left="1701" w:header="708" w:footer="708" w:gutter="0"/>
       <w:cols w:space="708"/>
@@ -12538,6 +12977,14 @@
       <w:tab/>
       <w:t>1190-18-10660</w:t>
     </w:r>
+  </w:p>
+  <w:p>
+    <w:pPr>
+      <w:pStyle w:val="Piedepgina"/>
+      <w:rPr>
+        <w:lang w:val="es-MX"/>
+      </w:rPr>
+    </w:pPr>
   </w:p>
 </w:ftr>
 </file>

</xml_diff>

<commit_message>
Mejoreas en la Capa de Datos
</commit_message>
<xml_diff>
--- a/ANALISIS EN PROCESO.docx
+++ b/ANALISIS EN PROCESO.docx
@@ -12,10 +12,10 @@
           <w:szCs w:val="24"/>
         </w:rPr>
       </w:pPr>
-      <w:bookmarkStart w:id="0" w:name="_Toc70274297"/>
-      <w:bookmarkStart w:id="1" w:name="_Toc70274957"/>
-      <w:bookmarkStart w:id="2" w:name="_Hlk86172249"/>
-      <w:bookmarkEnd w:id="2"/>
+      <w:bookmarkStart w:id="0" w:name="_Hlk86172249"/>
+      <w:bookmarkStart w:id="1" w:name="_Toc70274297"/>
+      <w:bookmarkStart w:id="2" w:name="_Toc70274957"/>
+      <w:bookmarkEnd w:id="0"/>
     </w:p>
     <w:sdt>
       <w:sdtPr>
@@ -3529,8 +3529,8 @@
         </w:rPr>
         <w:t>Plan de Desarrollo de Software</w:t>
       </w:r>
-      <w:bookmarkEnd w:id="0"/>
       <w:bookmarkEnd w:id="1"/>
+      <w:bookmarkEnd w:id="2"/>
       <w:bookmarkEnd w:id="3"/>
       <w:bookmarkEnd w:id="4"/>
     </w:p>
@@ -4187,7 +4187,27 @@
           <w:sz w:val="24"/>
           <w:szCs w:val="24"/>
         </w:rPr>
-        <w:t xml:space="preserve"> la información se maneja de una forma rápida y confiable, por lo cual tener herramientas que ofrezcan estas dos cualidades se hacen más indispensables, es por esto que los sistemas </w:t>
+        <w:t xml:space="preserve"> la información se maneja de una forma rápida y confiable, por lo cual tener herramientas que ofrezcan estas dos cualidades se hacen más indispensables, es por esto </w:t>
+      </w:r>
+      <w:proofErr w:type="gramStart"/>
+      <w:r>
+        <w:rPr>
+          <w:rFonts w:ascii="Arial" w:hAnsi="Arial" w:cs="Arial"/>
+          <w:color w:val="000000" w:themeColor="text1"/>
+          <w:sz w:val="24"/>
+          <w:szCs w:val="24"/>
+        </w:rPr>
+        <w:t>que</w:t>
+      </w:r>
+      <w:proofErr w:type="gramEnd"/>
+      <w:r>
+        <w:rPr>
+          <w:rFonts w:ascii="Arial" w:hAnsi="Arial" w:cs="Arial"/>
+          <w:color w:val="000000" w:themeColor="text1"/>
+          <w:sz w:val="24"/>
+          <w:szCs w:val="24"/>
+        </w:rPr>
+        <w:t xml:space="preserve"> los sistemas </w:t>
       </w:r>
       <w:r>
         <w:rPr>
@@ -6336,6 +6356,57 @@
     </w:p>
     <w:p>
       <w:pPr>
+        <w:pStyle w:val="Ttulo3"/>
+        <w:jc w:val="both"/>
+        <w:rPr>
+          <w:rFonts w:ascii="Arial" w:hAnsi="Arial" w:cs="Arial"/>
+          <w:b/>
+          <w:bCs/>
+          <w:color w:val="000000" w:themeColor="text1"/>
+          <w:sz w:val="28"/>
+          <w:szCs w:val="28"/>
+          <w:lang w:val="es-MX"/>
+        </w:rPr>
+      </w:pPr>
+      <w:bookmarkStart w:id="75" w:name="_Toc83565324"/>
+      <w:bookmarkStart w:id="76" w:name="_Toc83574550"/>
+      <w:r>
+        <w:rPr>
+          <w:rFonts w:ascii="Arial" w:hAnsi="Arial" w:cs="Arial"/>
+          <w:b/>
+          <w:bCs/>
+          <w:color w:val="000000" w:themeColor="text1"/>
+          <w:sz w:val="28"/>
+          <w:szCs w:val="28"/>
+          <w:lang w:val="es-MX"/>
+        </w:rPr>
+        <w:t>Herramientas</w:t>
+      </w:r>
+      <w:bookmarkEnd w:id="75"/>
+      <w:bookmarkEnd w:id="76"/>
+    </w:p>
+    <w:p>
+      <w:pPr>
+        <w:jc w:val="both"/>
+        <w:rPr>
+          <w:rFonts w:ascii="Arial" w:hAnsi="Arial" w:cs="Arial"/>
+          <w:sz w:val="24"/>
+          <w:szCs w:val="24"/>
+          <w:lang w:val="es-MX"/>
+        </w:rPr>
+      </w:pPr>
+      <w:r>
+        <w:rPr>
+          <w:rFonts w:ascii="Arial" w:hAnsi="Arial" w:cs="Arial"/>
+          <w:sz w:val="24"/>
+          <w:szCs w:val="24"/>
+          <w:lang w:val="es-MX"/>
+        </w:rPr>
+        <w:t>En esta sección se definen brevemente las herramientas a utilizar durante el proceso de desarrollo del proyecto.</w:t>
+      </w:r>
+    </w:p>
+    <w:p>
+      <w:pPr>
         <w:jc w:val="both"/>
         <w:rPr>
           <w:rFonts w:ascii="Arial" w:hAnsi="Arial" w:cs="Arial"/>
@@ -6355,141 +6426,10 @@
           <w:color w:val="000000" w:themeColor="text1"/>
           <w:sz w:val="24"/>
           <w:szCs w:val="24"/>
-          <w:lang w:val="es-MX"/>
-        </w:rPr>
-        <w:t>SQL</w:t>
-      </w:r>
-      <w:r>
-        <w:rPr>
-          <w:rFonts w:ascii="Arial" w:hAnsi="Arial" w:cs="Arial"/>
-          <w:sz w:val="24"/>
-          <w:szCs w:val="24"/>
-          <w:lang w:val="es-MX"/>
-        </w:rPr>
-        <w:t xml:space="preserve">: Es la sigla que representa </w:t>
+        </w:rPr>
+        <w:t xml:space="preserve">Visual Studio </w:t>
       </w:r>
       <w:proofErr w:type="spellStart"/>
-      <w:r>
-        <w:rPr>
-          <w:rFonts w:ascii="Arial" w:hAnsi="Arial" w:cs="Arial"/>
-          <w:sz w:val="24"/>
-          <w:szCs w:val="24"/>
-          <w:lang w:val="es-MX"/>
-        </w:rPr>
-        <w:t>Structured</w:t>
-      </w:r>
-      <w:proofErr w:type="spellEnd"/>
-      <w:r>
-        <w:rPr>
-          <w:rFonts w:ascii="Arial" w:hAnsi="Arial" w:cs="Arial"/>
-          <w:sz w:val="24"/>
-          <w:szCs w:val="24"/>
-          <w:lang w:val="es-MX"/>
-        </w:rPr>
-        <w:t xml:space="preserve"> </w:t>
-      </w:r>
-      <w:proofErr w:type="spellStart"/>
-      <w:r>
-        <w:rPr>
-          <w:rFonts w:ascii="Arial" w:hAnsi="Arial" w:cs="Arial"/>
-          <w:sz w:val="24"/>
-          <w:szCs w:val="24"/>
-          <w:lang w:val="es-MX"/>
-        </w:rPr>
-        <w:t>Query</w:t>
-      </w:r>
-      <w:proofErr w:type="spellEnd"/>
-      <w:r>
-        <w:rPr>
-          <w:rFonts w:ascii="Arial" w:hAnsi="Arial" w:cs="Arial"/>
-          <w:sz w:val="24"/>
-          <w:szCs w:val="24"/>
-          <w:lang w:val="es-MX"/>
-        </w:rPr>
-        <w:t xml:space="preserve"> </w:t>
-      </w:r>
-      <w:proofErr w:type="spellStart"/>
-      <w:r>
-        <w:rPr>
-          <w:rFonts w:ascii="Arial" w:hAnsi="Arial" w:cs="Arial"/>
-          <w:sz w:val="24"/>
-          <w:szCs w:val="24"/>
-          <w:lang w:val="es-MX"/>
-        </w:rPr>
-        <w:t>Language</w:t>
-      </w:r>
-      <w:proofErr w:type="spellEnd"/>
-      <w:r>
-        <w:rPr>
-          <w:rFonts w:ascii="Arial" w:hAnsi="Arial" w:cs="Arial"/>
-          <w:sz w:val="24"/>
-          <w:szCs w:val="24"/>
-          <w:lang w:val="es-MX"/>
-        </w:rPr>
-        <w:t>. Es un lenguaje diseñado para gestionar bases de datos relacionales mediante consultas y sentencias de ejecución.</w:t>
-      </w:r>
-    </w:p>
-    <w:p>
-      <w:pPr>
-        <w:pStyle w:val="Ttulo3"/>
-        <w:jc w:val="both"/>
-        <w:rPr>
-          <w:rFonts w:ascii="Arial" w:hAnsi="Arial" w:cs="Arial"/>
-          <w:b/>
-          <w:bCs/>
-          <w:color w:val="000000" w:themeColor="text1"/>
-          <w:sz w:val="28"/>
-          <w:szCs w:val="28"/>
-          <w:lang w:val="es-MX"/>
-        </w:rPr>
-      </w:pPr>
-      <w:bookmarkStart w:id="75" w:name="_Toc83565324"/>
-      <w:bookmarkStart w:id="76" w:name="_Toc83574550"/>
-      <w:r>
-        <w:rPr>
-          <w:rFonts w:ascii="Arial" w:hAnsi="Arial" w:cs="Arial"/>
-          <w:b/>
-          <w:bCs/>
-          <w:color w:val="000000" w:themeColor="text1"/>
-          <w:sz w:val="28"/>
-          <w:szCs w:val="28"/>
-          <w:lang w:val="es-MX"/>
-        </w:rPr>
-        <w:t>Herramientas</w:t>
-      </w:r>
-      <w:bookmarkEnd w:id="75"/>
-      <w:bookmarkEnd w:id="76"/>
-    </w:p>
-    <w:p>
-      <w:pPr>
-        <w:jc w:val="both"/>
-        <w:rPr>
-          <w:rFonts w:ascii="Arial" w:hAnsi="Arial" w:cs="Arial"/>
-          <w:sz w:val="24"/>
-          <w:szCs w:val="24"/>
-          <w:lang w:val="es-MX"/>
-        </w:rPr>
-      </w:pPr>
-      <w:r>
-        <w:rPr>
-          <w:rFonts w:ascii="Arial" w:hAnsi="Arial" w:cs="Arial"/>
-          <w:sz w:val="24"/>
-          <w:szCs w:val="24"/>
-          <w:lang w:val="es-MX"/>
-        </w:rPr>
-        <w:t>En esta sección se definen brevemente las herramientas a utilizar durante el proceso de desarrollo del proyecto.</w:t>
-      </w:r>
-    </w:p>
-    <w:p>
-      <w:pPr>
-        <w:jc w:val="both"/>
-        <w:rPr>
-          <w:rFonts w:ascii="Arial" w:hAnsi="Arial" w:cs="Arial"/>
-          <w:sz w:val="24"/>
-          <w:szCs w:val="24"/>
-          <w:lang w:val="es-MX"/>
-        </w:rPr>
-      </w:pPr>
       <w:r>
         <w:rPr>
           <w:rStyle w:val="Ttulo4Car"/>
@@ -6502,9 +6442,40 @@
           <w:sz w:val="24"/>
           <w:szCs w:val="24"/>
         </w:rPr>
-        <w:t xml:space="preserve">Visual Studio </w:t>
-      </w:r>
-      <w:proofErr w:type="spellStart"/>
+        <w:t>Code</w:t>
+      </w:r>
+      <w:proofErr w:type="spellEnd"/>
+      <w:r>
+        <w:rPr>
+          <w:rFonts w:ascii="Arial" w:hAnsi="Arial" w:cs="Arial"/>
+          <w:b/>
+          <w:bCs/>
+          <w:sz w:val="24"/>
+          <w:szCs w:val="24"/>
+          <w:lang w:val="es-MX"/>
+        </w:rPr>
+        <w:t>:</w:t>
+      </w:r>
+      <w:r>
+        <w:rPr>
+          <w:rFonts w:ascii="Arial" w:hAnsi="Arial" w:cs="Arial"/>
+          <w:sz w:val="24"/>
+          <w:szCs w:val="24"/>
+          <w:lang w:val="es-MX"/>
+        </w:rPr>
+        <w:t xml:space="preserve"> es un editor de código fuente desarrollado por Microsoft para Windows, Linux y macOS. Incluye soporte para la depuración, control integrado de Git, resaltado de sintaxis, finalización inteligente de código, fragmentos y refactorización de código.</w:t>
+      </w:r>
+    </w:p>
+    <w:p>
+      <w:pPr>
+        <w:jc w:val="both"/>
+        <w:rPr>
+          <w:rFonts w:ascii="Arial" w:hAnsi="Arial" w:cs="Arial"/>
+          <w:sz w:val="24"/>
+          <w:szCs w:val="24"/>
+          <w:lang w:val="es-MX"/>
+        </w:rPr>
+      </w:pPr>
       <w:r>
         <w:rPr>
           <w:rStyle w:val="Ttulo4Car"/>
@@ -6516,41 +6487,11 @@
           <w:color w:val="000000" w:themeColor="text1"/>
           <w:sz w:val="24"/>
           <w:szCs w:val="24"/>
-        </w:rPr>
-        <w:t>Code</w:t>
-      </w:r>
-      <w:proofErr w:type="spellEnd"/>
-      <w:r>
-        <w:rPr>
-          <w:rFonts w:ascii="Arial" w:hAnsi="Arial" w:cs="Arial"/>
-          <w:b/>
-          <w:bCs/>
-          <w:sz w:val="24"/>
-          <w:szCs w:val="24"/>
-          <w:lang w:val="es-MX"/>
-        </w:rPr>
-        <w:t>:</w:t>
-      </w:r>
-      <w:r>
-        <w:rPr>
-          <w:rFonts w:ascii="Arial" w:hAnsi="Arial" w:cs="Arial"/>
-          <w:sz w:val="24"/>
-          <w:szCs w:val="24"/>
-          <w:lang w:val="es-MX"/>
-        </w:rPr>
-        <w:t xml:space="preserve"> es un editor de código fuente desarrollado por Microsoft para Windows, Linux y macOS. Incluye soporte para la depuración, control integrado de Git, resaltado de sintaxis, finalización inteligente de código, fragmentos y refactorización de código.</w:t>
-      </w:r>
-    </w:p>
-    <w:p>
-      <w:pPr>
-        <w:jc w:val="both"/>
-        <w:rPr>
-          <w:rFonts w:ascii="Arial" w:hAnsi="Arial" w:cs="Arial"/>
-          <w:sz w:val="24"/>
-          <w:szCs w:val="24"/>
-          <w:lang w:val="es-MX"/>
-        </w:rPr>
-      </w:pPr>
+          <w:lang w:val="es-MX"/>
+        </w:rPr>
+        <w:t xml:space="preserve">MySQL </w:t>
+      </w:r>
+      <w:proofErr w:type="spellStart"/>
       <w:r>
         <w:rPr>
           <w:rStyle w:val="Ttulo4Car"/>
@@ -6564,9 +6505,69 @@
           <w:szCs w:val="24"/>
           <w:lang w:val="es-MX"/>
         </w:rPr>
-        <w:t xml:space="preserve">MySQL </w:t>
+        <w:t>Workbench</w:t>
+      </w:r>
+      <w:proofErr w:type="spellEnd"/>
+      <w:r>
+        <w:rPr>
+          <w:rFonts w:ascii="Arial" w:hAnsi="Arial" w:cs="Arial"/>
+          <w:sz w:val="24"/>
+          <w:szCs w:val="24"/>
+          <w:lang w:val="es-MX"/>
+        </w:rPr>
+        <w:t xml:space="preserve">: Es un software gratuito distribuido por Oracle </w:t>
       </w:r>
       <w:proofErr w:type="spellStart"/>
+      <w:r>
+        <w:rPr>
+          <w:rFonts w:ascii="Arial" w:hAnsi="Arial" w:cs="Arial"/>
+          <w:sz w:val="24"/>
+          <w:szCs w:val="24"/>
+          <w:lang w:val="es-MX"/>
+        </w:rPr>
+        <w:t>Corporation</w:t>
+      </w:r>
+      <w:proofErr w:type="spellEnd"/>
+      <w:r>
+        <w:rPr>
+          <w:rFonts w:ascii="Arial" w:hAnsi="Arial" w:cs="Arial"/>
+          <w:sz w:val="24"/>
+          <w:szCs w:val="24"/>
+          <w:lang w:val="es-MX"/>
+        </w:rPr>
+        <w:t>.</w:t>
+      </w:r>
+    </w:p>
+    <w:p>
+      <w:pPr>
+        <w:jc w:val="both"/>
+        <w:rPr>
+          <w:rFonts w:ascii="Arial" w:hAnsi="Arial" w:cs="Arial"/>
+          <w:sz w:val="24"/>
+          <w:szCs w:val="24"/>
+          <w:lang w:val="es-MX"/>
+        </w:rPr>
+      </w:pPr>
+      <w:r>
+        <w:rPr>
+          <w:rFonts w:ascii="Arial" w:hAnsi="Arial" w:cs="Arial"/>
+          <w:sz w:val="24"/>
+          <w:szCs w:val="24"/>
+          <w:lang w:val="es-MX"/>
+        </w:rPr>
+        <w:t>Permite la gestión e implementación de un servidor local de base de datos MySQL que servirá para la fase de pruebas.</w:t>
+      </w:r>
+    </w:p>
+    <w:p>
+      <w:pPr>
+        <w:jc w:val="both"/>
+        <w:rPr>
+          <w:rFonts w:ascii="Arial" w:hAnsi="Arial" w:cs="Arial"/>
+          <w:sz w:val="24"/>
+          <w:szCs w:val="24"/>
+          <w:lang w:val="es-MX"/>
+        </w:rPr>
+      </w:pPr>
       <w:r>
         <w:rPr>
           <w:rStyle w:val="Ttulo4Car"/>
@@ -6580,69 +6581,29 @@
           <w:szCs w:val="24"/>
           <w:lang w:val="es-MX"/>
         </w:rPr>
-        <w:t>Workbench</w:t>
-      </w:r>
-      <w:proofErr w:type="spellEnd"/>
-      <w:r>
-        <w:rPr>
-          <w:rFonts w:ascii="Arial" w:hAnsi="Arial" w:cs="Arial"/>
-          <w:sz w:val="24"/>
-          <w:szCs w:val="24"/>
-          <w:lang w:val="es-MX"/>
-        </w:rPr>
-        <w:t xml:space="preserve">: Es un software gratuito distribuido por Oracle </w:t>
-      </w:r>
+        <w:t>MySQL</w:t>
+      </w:r>
+      <w:r>
+        <w:rPr>
+          <w:rFonts w:ascii="Arial" w:hAnsi="Arial" w:cs="Arial"/>
+          <w:sz w:val="24"/>
+          <w:szCs w:val="24"/>
+          <w:lang w:val="es-MX"/>
+        </w:rPr>
+        <w:t>: Es sistema de gestión de base de datos relacional gratuito que es distribuido y mantenido por Oracle.</w:t>
+      </w:r>
+    </w:p>
+    <w:p>
+      <w:pPr>
+        <w:jc w:val="both"/>
+        <w:rPr>
+          <w:rFonts w:ascii="Arial" w:hAnsi="Arial" w:cs="Arial"/>
+          <w:sz w:val="24"/>
+          <w:szCs w:val="24"/>
+          <w:lang w:val="es-MX"/>
+        </w:rPr>
+      </w:pPr>
       <w:proofErr w:type="spellStart"/>
-      <w:r>
-        <w:rPr>
-          <w:rFonts w:ascii="Arial" w:hAnsi="Arial" w:cs="Arial"/>
-          <w:sz w:val="24"/>
-          <w:szCs w:val="24"/>
-          <w:lang w:val="es-MX"/>
-        </w:rPr>
-        <w:t>Corporation</w:t>
-      </w:r>
-      <w:proofErr w:type="spellEnd"/>
-      <w:r>
-        <w:rPr>
-          <w:rFonts w:ascii="Arial" w:hAnsi="Arial" w:cs="Arial"/>
-          <w:sz w:val="24"/>
-          <w:szCs w:val="24"/>
-          <w:lang w:val="es-MX"/>
-        </w:rPr>
-        <w:t>.</w:t>
-      </w:r>
-    </w:p>
-    <w:p>
-      <w:pPr>
-        <w:jc w:val="both"/>
-        <w:rPr>
-          <w:rFonts w:ascii="Arial" w:hAnsi="Arial" w:cs="Arial"/>
-          <w:sz w:val="24"/>
-          <w:szCs w:val="24"/>
-          <w:lang w:val="es-MX"/>
-        </w:rPr>
-      </w:pPr>
-      <w:r>
-        <w:rPr>
-          <w:rFonts w:ascii="Arial" w:hAnsi="Arial" w:cs="Arial"/>
-          <w:sz w:val="24"/>
-          <w:szCs w:val="24"/>
-          <w:lang w:val="es-MX"/>
-        </w:rPr>
-        <w:t>Permite la gestión e implementación de un servidor local de base de datos MySQL que servirá para la fase de pruebas.</w:t>
-      </w:r>
-    </w:p>
-    <w:p>
-      <w:pPr>
-        <w:jc w:val="both"/>
-        <w:rPr>
-          <w:rFonts w:ascii="Arial" w:hAnsi="Arial" w:cs="Arial"/>
-          <w:sz w:val="24"/>
-          <w:szCs w:val="24"/>
-          <w:lang w:val="es-MX"/>
-        </w:rPr>
-      </w:pPr>
       <w:r>
         <w:rPr>
           <w:rStyle w:val="Ttulo4Car"/>
@@ -6656,16 +6617,17 @@
           <w:szCs w:val="24"/>
           <w:lang w:val="es-MX"/>
         </w:rPr>
-        <w:t>MySQL</w:t>
-      </w:r>
-      <w:r>
-        <w:rPr>
-          <w:rFonts w:ascii="Arial" w:hAnsi="Arial" w:cs="Arial"/>
-          <w:sz w:val="24"/>
-          <w:szCs w:val="24"/>
-          <w:lang w:val="es-MX"/>
-        </w:rPr>
-        <w:t>: Es sistema de gestión de base de datos relacional gratuito que es distribuido y mantenido por Oracle.</w:t>
+        <w:t>PhpMyAdmin</w:t>
+      </w:r>
+      <w:proofErr w:type="spellEnd"/>
+      <w:r>
+        <w:rPr>
+          <w:rFonts w:ascii="Arial" w:hAnsi="Arial" w:cs="Arial"/>
+          <w:sz w:val="24"/>
+          <w:szCs w:val="24"/>
+          <w:lang w:val="es-MX"/>
+        </w:rPr>
+        <w:t>: Es una plataforma gratuita y multiplataforma para la gestión de base de datos MySQL. Será utilizado para la implementación de base de datos remota.</w:t>
       </w:r>
     </w:p>
     <w:p>
@@ -6678,7 +6640,6 @@
           <w:lang w:val="es-MX"/>
         </w:rPr>
       </w:pPr>
-      <w:proofErr w:type="spellStart"/>
       <w:r>
         <w:rPr>
           <w:rStyle w:val="Ttulo4Car"/>
@@ -6692,17 +6653,25 @@
           <w:szCs w:val="24"/>
           <w:lang w:val="es-MX"/>
         </w:rPr>
-        <w:t>PhpMyAdmin</w:t>
-      </w:r>
-      <w:proofErr w:type="spellEnd"/>
-      <w:r>
-        <w:rPr>
-          <w:rFonts w:ascii="Arial" w:hAnsi="Arial" w:cs="Arial"/>
-          <w:sz w:val="24"/>
-          <w:szCs w:val="24"/>
-          <w:lang w:val="es-MX"/>
-        </w:rPr>
-        <w:t>: Es una plataforma gratuita y multiplataforma para la gestión de base de datos MySQL. Será utilizado para la implementación de base de datos remota.</w:t>
+        <w:t>Bootstrap</w:t>
+      </w:r>
+      <w:r>
+        <w:rPr>
+          <w:rFonts w:ascii="Arial" w:hAnsi="Arial" w:cs="Arial"/>
+          <w:sz w:val="24"/>
+          <w:szCs w:val="24"/>
+          <w:lang w:val="es-MX"/>
+        </w:rPr>
+        <w:t xml:space="preserve">: </w:t>
+      </w:r>
+      <w:r>
+        <w:rPr>
+          <w:rFonts w:ascii="Arial" w:hAnsi="Arial" w:cs="Arial"/>
+          <w:sz w:val="24"/>
+          <w:szCs w:val="24"/>
+          <w:lang w:val="es-MX"/>
+        </w:rPr>
+        <w:t>es una biblioteca multiplataforma o conjunto de herramientas de código abierto para diseño de sitios y aplicaciones web.</w:t>
       </w:r>
     </w:p>
     <w:p>
@@ -6715,54 +6684,20 @@
           <w:lang w:val="es-MX"/>
         </w:rPr>
       </w:pPr>
-      <w:r>
-        <w:rPr>
-          <w:rStyle w:val="Ttulo4Car"/>
+    </w:p>
+    <w:p>
+      <w:pPr>
+        <w:jc w:val="both"/>
+        <w:rPr>
           <w:rFonts w:ascii="Arial" w:hAnsi="Arial" w:cs="Arial"/>
           <w:b/>
           <w:bCs/>
-          <w:i w:val="0"/>
-          <w:iCs w:val="0"/>
-          <w:color w:val="000000" w:themeColor="text1"/>
-          <w:sz w:val="24"/>
-          <w:szCs w:val="24"/>
-          <w:lang w:val="es-MX"/>
-        </w:rPr>
-        <w:t>Bootstrap</w:t>
-      </w:r>
-      <w:r>
-        <w:rPr>
-          <w:rFonts w:ascii="Arial" w:hAnsi="Arial" w:cs="Arial"/>
-          <w:sz w:val="24"/>
-          <w:szCs w:val="24"/>
-          <w:lang w:val="es-MX"/>
-        </w:rPr>
-        <w:t xml:space="preserve">: </w:t>
-      </w:r>
-      <w:r>
-        <w:rPr>
-          <w:rFonts w:ascii="Arial" w:hAnsi="Arial" w:cs="Arial"/>
-          <w:sz w:val="24"/>
-          <w:szCs w:val="24"/>
-          <w:lang w:val="es-MX"/>
-        </w:rPr>
-        <w:t>es una biblioteca multiplataforma o conjunto de herramientas de código abierto para diseño de sitios y aplicaciones web.</w:t>
-      </w:r>
-    </w:p>
-    <w:p>
-      <w:pPr>
-        <w:jc w:val="both"/>
-        <w:rPr>
-          <w:rFonts w:ascii="Arial" w:hAnsi="Arial" w:cs="Arial"/>
-          <w:sz w:val="24"/>
-          <w:szCs w:val="24"/>
-          <w:lang w:val="es-MX"/>
-        </w:rPr>
-      </w:pPr>
-    </w:p>
-    <w:p>
-      <w:pPr>
-        <w:jc w:val="both"/>
+          <w:sz w:val="24"/>
+          <w:szCs w:val="24"/>
+          <w:lang w:val="es-MX"/>
+        </w:rPr>
+      </w:pPr>
+      <w:r>
         <w:rPr>
           <w:rFonts w:ascii="Arial" w:hAnsi="Arial" w:cs="Arial"/>
           <w:b/>
@@ -6771,17 +6706,6 @@
           <w:szCs w:val="24"/>
           <w:lang w:val="es-MX"/>
         </w:rPr>
-      </w:pPr>
-      <w:r>
-        <w:rPr>
-          <w:rFonts w:ascii="Arial" w:hAnsi="Arial" w:cs="Arial"/>
-          <w:b/>
-          <w:bCs/>
-          <w:sz w:val="24"/>
-          <w:szCs w:val="24"/>
-          <w:lang w:val="es-MX"/>
-        </w:rPr>
-        <w:lastRenderedPageBreak/>
         <w:t>La capa de servicios de presentación es responsable de:</w:t>
       </w:r>
     </w:p>
@@ -6844,6 +6768,7 @@
           <w:szCs w:val="24"/>
           <w:lang w:val="es-MX"/>
         </w:rPr>
+        <w:lastRenderedPageBreak/>
         <w:t xml:space="preserve">Enviar la información del usuario a los servicios de negocios para su procesamiento </w:t>
       </w:r>
     </w:p>
@@ -8092,9 +8017,9 @@
           <w:noProof/>
         </w:rPr>
         <w:drawing>
-          <wp:inline distT="0" distB="0" distL="0" distR="0" wp14:anchorId="4A43F9AE" wp14:editId="10B69D60">
-            <wp:extent cx="4248150" cy="3290820"/>
-            <wp:effectExtent l="0" t="0" r="0" b="5080"/>
+          <wp:inline distT="0" distB="0" distL="0" distR="0" wp14:anchorId="4A43F9AE" wp14:editId="605314EC">
+            <wp:extent cx="4104168" cy="3179285"/>
+            <wp:effectExtent l="0" t="0" r="0" b="2540"/>
             <wp:docPr id="46" name="Imagen 46" descr="Captura de pantalla de computadora&#10;&#10;Descripción generada automáticamente"/>
             <wp:cNvGraphicFramePr>
               <a:graphicFrameLocks xmlns:a="http://schemas.openxmlformats.org/drawingml/2006/main" noChangeAspect="1"/>
@@ -8114,7 +8039,7 @@
                   <pic:spPr bwMode="auto">
                     <a:xfrm>
                       <a:off x="0" y="0"/>
-                      <a:ext cx="4262155" cy="3301669"/>
+                      <a:ext cx="4124103" cy="3194727"/>
                     </a:xfrm>
                     <a:prstGeom prst="rect">
                       <a:avLst/>
@@ -9742,6 +9667,31 @@
     </w:p>
     <w:p>
       <w:pPr>
+        <w:pStyle w:val="Ttulo2"/>
+        <w:rPr>
+          <w:rFonts w:ascii="Arial" w:hAnsi="Arial" w:cs="Arial"/>
+          <w:b/>
+          <w:bCs/>
+          <w:color w:val="000000" w:themeColor="text1"/>
+          <w:lang w:val="es-MX"/>
+        </w:rPr>
+      </w:pPr>
+      <w:r>
+        <w:rPr>
+          <w:rFonts w:ascii="Arial" w:hAnsi="Arial" w:cs="Arial"/>
+          <w:b/>
+          <w:bCs/>
+          <w:color w:val="000000" w:themeColor="text1"/>
+          <w:sz w:val="24"/>
+          <w:szCs w:val="24"/>
+          <w:lang w:val="es-MX"/>
+        </w:rPr>
+        <w:t>SISTEMAS DE INFORMACION</w:t>
+      </w:r>
+    </w:p>
+    <w:p>
+      <w:pPr>
+        <w:pStyle w:val="Sinespaciado"/>
         <w:jc w:val="both"/>
         <w:rPr>
           <w:rFonts w:ascii="Arial" w:hAnsi="Arial" w:cs="Arial"/>
@@ -9750,6 +9700,193 @@
           <w:lang w:val="es-MX"/>
         </w:rPr>
       </w:pPr>
+      <w:r>
+        <w:rPr>
+          <w:rFonts w:ascii="Arial" w:hAnsi="Arial" w:cs="Arial"/>
+          <w:sz w:val="24"/>
+          <w:szCs w:val="24"/>
+          <w:lang w:val="es-MX"/>
+        </w:rPr>
+        <w:t xml:space="preserve">Es el conjunto formal de procesos </w:t>
+      </w:r>
+      <w:r>
+        <w:rPr>
+          <w:rFonts w:ascii="Arial" w:hAnsi="Arial" w:cs="Arial"/>
+          <w:sz w:val="24"/>
+          <w:szCs w:val="24"/>
+          <w:lang w:val="es-MX"/>
+        </w:rPr>
+        <w:t>que,</w:t>
+      </w:r>
+      <w:r>
+        <w:rPr>
+          <w:rFonts w:ascii="Arial" w:hAnsi="Arial" w:cs="Arial"/>
+          <w:sz w:val="24"/>
+          <w:szCs w:val="24"/>
+          <w:lang w:val="es-MX"/>
+        </w:rPr>
+        <w:t xml:space="preserve"> operando sobre una colección de datos</w:t>
+      </w:r>
+      <w:r>
+        <w:rPr>
+          <w:rFonts w:ascii="Arial" w:hAnsi="Arial" w:cs="Arial"/>
+          <w:sz w:val="24"/>
+          <w:szCs w:val="24"/>
+          <w:lang w:val="es-MX"/>
+        </w:rPr>
+        <w:t xml:space="preserve"> </w:t>
+      </w:r>
+      <w:r>
+        <w:rPr>
+          <w:rFonts w:ascii="Arial" w:hAnsi="Arial" w:cs="Arial"/>
+          <w:sz w:val="24"/>
+          <w:szCs w:val="24"/>
+          <w:lang w:val="es-MX"/>
+        </w:rPr>
+        <w:t>estructurada de acuerdo con las necesidades de una empresa, recopila, elabora y</w:t>
+      </w:r>
+      <w:r>
+        <w:rPr>
+          <w:rFonts w:ascii="Arial" w:hAnsi="Arial" w:cs="Arial"/>
+          <w:sz w:val="24"/>
+          <w:szCs w:val="24"/>
+          <w:lang w:val="es-MX"/>
+        </w:rPr>
+        <w:t xml:space="preserve"> </w:t>
+      </w:r>
+      <w:r>
+        <w:rPr>
+          <w:rFonts w:ascii="Arial" w:hAnsi="Arial" w:cs="Arial"/>
+          <w:sz w:val="24"/>
+          <w:szCs w:val="24"/>
+          <w:lang w:val="es-MX"/>
+        </w:rPr>
+        <w:t>distribuye la información necesaria para la operación de dicha empresa y para las</w:t>
+      </w:r>
+      <w:r>
+        <w:rPr>
+          <w:rFonts w:ascii="Arial" w:hAnsi="Arial" w:cs="Arial"/>
+          <w:sz w:val="24"/>
+          <w:szCs w:val="24"/>
+          <w:lang w:val="es-MX"/>
+        </w:rPr>
+        <w:t xml:space="preserve"> </w:t>
+      </w:r>
+      <w:r>
+        <w:rPr>
+          <w:rFonts w:ascii="Arial" w:hAnsi="Arial" w:cs="Arial"/>
+          <w:sz w:val="24"/>
+          <w:szCs w:val="24"/>
+          <w:lang w:val="es-MX"/>
+        </w:rPr>
+        <w:t>actividades de dirección y control correspondientes, apoyando, al menos en parte,</w:t>
+      </w:r>
+      <w:r>
+        <w:rPr>
+          <w:rFonts w:ascii="Arial" w:hAnsi="Arial" w:cs="Arial"/>
+          <w:sz w:val="24"/>
+          <w:szCs w:val="24"/>
+          <w:lang w:val="es-MX"/>
+        </w:rPr>
+        <w:t xml:space="preserve"> </w:t>
+      </w:r>
+      <w:r>
+        <w:rPr>
+          <w:rFonts w:ascii="Arial" w:hAnsi="Arial" w:cs="Arial"/>
+          <w:sz w:val="24"/>
+          <w:szCs w:val="24"/>
+          <w:lang w:val="es-MX"/>
+        </w:rPr>
+        <w:t>los procesos de toma de decisiones necesarios para desempeñar las funciones de</w:t>
+      </w:r>
+      <w:r>
+        <w:rPr>
+          <w:rFonts w:ascii="Arial" w:hAnsi="Arial" w:cs="Arial"/>
+          <w:sz w:val="24"/>
+          <w:szCs w:val="24"/>
+          <w:lang w:val="es-MX"/>
+        </w:rPr>
+        <w:t xml:space="preserve"> </w:t>
+      </w:r>
+      <w:r>
+        <w:rPr>
+          <w:rFonts w:ascii="Arial" w:hAnsi="Arial" w:cs="Arial"/>
+          <w:sz w:val="24"/>
+          <w:szCs w:val="24"/>
+          <w:lang w:val="es-MX"/>
+        </w:rPr>
+        <w:t>negocio de la empresa de acuerdo con su estrategia.</w:t>
+      </w:r>
+    </w:p>
+    <w:p>
+      <w:pPr>
+        <w:jc w:val="both"/>
+        <w:rPr>
+          <w:rFonts w:ascii="Arial" w:hAnsi="Arial" w:cs="Arial"/>
+          <w:sz w:val="24"/>
+          <w:szCs w:val="24"/>
+          <w:lang w:val="es-MX"/>
+        </w:rPr>
+      </w:pPr>
+    </w:p>
+    <w:p>
+      <w:pPr>
+        <w:jc w:val="both"/>
+        <w:rPr>
+          <w:rFonts w:ascii="Arial" w:hAnsi="Arial" w:cs="Arial"/>
+          <w:sz w:val="24"/>
+          <w:szCs w:val="24"/>
+          <w:lang w:val="es-MX"/>
+        </w:rPr>
+      </w:pPr>
+      <w:r>
+        <w:rPr>
+          <w:noProof/>
+        </w:rPr>
+        <w:lastRenderedPageBreak/>
+        <w:drawing>
+          <wp:inline distT="0" distB="0" distL="0" distR="0" wp14:anchorId="7484B23A" wp14:editId="5EC50FA1">
+            <wp:extent cx="4999672" cy="2924175"/>
+            <wp:effectExtent l="0" t="0" r="0" b="0"/>
+            <wp:docPr id="1" name="Imagen 1" descr="Interfaz de usuario gráfica&#10;&#10;Descripción generada automáticamente"/>
+            <wp:cNvGraphicFramePr>
+              <a:graphicFrameLocks xmlns:a="http://schemas.openxmlformats.org/drawingml/2006/main" noChangeAspect="1"/>
+            </wp:cNvGraphicFramePr>
+            <a:graphic xmlns:a="http://schemas.openxmlformats.org/drawingml/2006/main">
+              <a:graphicData uri="http://schemas.openxmlformats.org/drawingml/2006/picture">
+                <pic:pic xmlns:pic="http://schemas.openxmlformats.org/drawingml/2006/picture">
+                  <pic:nvPicPr>
+                    <pic:cNvPr id="1" name="Imagen 1" descr="Interfaz de usuario gráfica&#10;&#10;Descripción generada automáticamente"/>
+                    <pic:cNvPicPr/>
+                  </pic:nvPicPr>
+                  <pic:blipFill rotWithShape="1">
+                    <a:blip r:embed="rId20"/>
+                    <a:srcRect l="41582" t="31697" r="14121" b="22221"/>
+                    <a:stretch/>
+                  </pic:blipFill>
+                  <pic:spPr bwMode="auto">
+                    <a:xfrm>
+                      <a:off x="0" y="0"/>
+                      <a:ext cx="5005076" cy="2927336"/>
+                    </a:xfrm>
+                    <a:prstGeom prst="rect">
+                      <a:avLst/>
+                    </a:prstGeom>
+                    <a:ln>
+                      <a:noFill/>
+                    </a:ln>
+                    <a:extLst>
+                      <a:ext uri="{53640926-AAD7-44D8-BBD7-CCE9431645EC}">
+                        <a14:shadowObscured xmlns:a14="http://schemas.microsoft.com/office/drawing/2010/main"/>
+                      </a:ext>
+                    </a:extLst>
+                  </pic:spPr>
+                </pic:pic>
+              </a:graphicData>
+            </a:graphic>
+          </wp:inline>
+        </w:drawing>
+      </w:r>
     </w:p>
     <w:p>
       <w:pPr>
@@ -9985,7 +10122,6 @@
           <w:szCs w:val="24"/>
           <w:lang w:val="es-MX"/>
         </w:rPr>
-        <w:lastRenderedPageBreak/>
         <w:t>Es lo que comúnmente imaginamos como aplicación cliente servidor</w:t>
       </w:r>
     </w:p>
@@ -10243,6 +10379,7 @@
           <w:color w:val="000000" w:themeColor="text1"/>
           <w:lang w:val="es-MX"/>
         </w:rPr>
+        <w:lastRenderedPageBreak/>
         <w:t>Base de datos distribuida</w:t>
       </w:r>
       <w:bookmarkEnd w:id="95"/>
@@ -10595,7 +10732,7 @@
                     <pic:cNvPicPr/>
                   </pic:nvPicPr>
                   <pic:blipFill rotWithShape="1">
-                    <a:blip r:embed="rId20">
+                    <a:blip r:embed="rId21">
                       <a:extLst>
                         <a:ext uri="{28A0092B-C50C-407E-A947-70E740481C1C}">
                           <a14:useLocalDpi xmlns:a14="http://schemas.microsoft.com/office/drawing/2010/main" val="0"/>
@@ -10902,43 +11039,6 @@
     </w:p>
     <w:p>
       <w:pPr>
-        <w:rPr>
-          <w:rFonts w:ascii="Arial" w:hAnsi="Arial" w:cs="Arial"/>
-          <w:sz w:val="24"/>
-          <w:szCs w:val="24"/>
-          <w:lang w:val="es-MX"/>
-        </w:rPr>
-      </w:pPr>
-      <w:r>
-        <w:rPr>
-          <w:rFonts w:ascii="Arial" w:hAnsi="Arial" w:cs="Arial"/>
-          <w:sz w:val="24"/>
-          <w:szCs w:val="24"/>
-          <w:lang w:val="es-MX"/>
-        </w:rPr>
-        <w:t xml:space="preserve">Se </w:t>
-      </w:r>
-      <w:r>
-        <w:rPr>
-          <w:rFonts w:ascii="Arial" w:hAnsi="Arial" w:cs="Arial"/>
-          <w:sz w:val="24"/>
-          <w:szCs w:val="24"/>
-          <w:lang w:val="es-MX"/>
-        </w:rPr>
-        <w:t>muestra el prototipo del formato de la pantalla de inicio de la aplicación</w:t>
-      </w:r>
-      <w:r>
-        <w:rPr>
-          <w:rFonts w:ascii="Arial" w:hAnsi="Arial" w:cs="Arial"/>
-          <w:sz w:val="24"/>
-          <w:szCs w:val="24"/>
-          <w:lang w:val="es-MX"/>
-        </w:rPr>
-        <w:t xml:space="preserve"> de la liga nacional.</w:t>
-      </w:r>
-    </w:p>
-    <w:p>
-      <w:pPr>
         <w:jc w:val="center"/>
         <w:rPr>
           <w:rFonts w:ascii="Arial" w:hAnsi="Arial" w:cs="Arial"/>
@@ -10958,53 +11058,6 @@
           <w:lang w:val="es-MX"/>
         </w:rPr>
       </w:pPr>
-      <w:r>
-        <w:rPr>
-          <w:noProof/>
-        </w:rPr>
-        <w:drawing>
-          <wp:inline distT="0" distB="0" distL="0" distR="0" wp14:anchorId="08DD7626" wp14:editId="06937470">
-            <wp:extent cx="5133975" cy="3766236"/>
-            <wp:effectExtent l="0" t="0" r="0" b="5715"/>
-            <wp:docPr id="70" name="Imagen 70" descr="Interfaz de usuario gráfica&#10;&#10;Descripción generada automáticamente"/>
-            <wp:cNvGraphicFramePr>
-              <a:graphicFrameLocks xmlns:a="http://schemas.openxmlformats.org/drawingml/2006/main" noChangeAspect="1"/>
-            </wp:cNvGraphicFramePr>
-            <a:graphic xmlns:a="http://schemas.openxmlformats.org/drawingml/2006/main">
-              <a:graphicData uri="http://schemas.openxmlformats.org/drawingml/2006/picture">
-                <pic:pic xmlns:pic="http://schemas.openxmlformats.org/drawingml/2006/picture">
-                  <pic:nvPicPr>
-                    <pic:cNvPr id="70" name="Imagen 70" descr="Interfaz de usuario gráfica&#10;&#10;Descripción generada automáticamente"/>
-                    <pic:cNvPicPr/>
-                  </pic:nvPicPr>
-                  <pic:blipFill rotWithShape="1">
-                    <a:blip r:embed="rId21"/>
-                    <a:srcRect l="41242" t="33507" r="14800" b="9137"/>
-                    <a:stretch/>
-                  </pic:blipFill>
-                  <pic:spPr bwMode="auto">
-                    <a:xfrm>
-                      <a:off x="0" y="0"/>
-                      <a:ext cx="5146136" cy="3775157"/>
-                    </a:xfrm>
-                    <a:prstGeom prst="rect">
-                      <a:avLst/>
-                    </a:prstGeom>
-                    <a:ln>
-                      <a:noFill/>
-                    </a:ln>
-                    <a:extLst>
-                      <a:ext uri="{53640926-AAD7-44D8-BBD7-CCE9431645EC}">
-                        <a14:shadowObscured xmlns:a14="http://schemas.microsoft.com/office/drawing/2010/main"/>
-                      </a:ext>
-                    </a:extLst>
-                  </pic:spPr>
-                </pic:pic>
-              </a:graphicData>
-            </a:graphic>
-          </wp:inline>
-        </w:drawing>
-      </w:r>
     </w:p>
     <w:p>
       <w:pPr>
@@ -11449,23 +11502,25 @@
           <w:szCs w:val="28"/>
           <w:lang w:val="es-MX"/>
         </w:rPr>
-        <w:t>ARQUITECTURA MICROSERVICIOS</w:t>
-      </w:r>
-      <w:bookmarkEnd w:id="98"/>
-    </w:p>
-    <w:p>
-      <w:pPr>
-        <w:pStyle w:val="Ttulo2"/>
+        <w:t>ESTRUCTURA DE</w:t>
+      </w:r>
+      <w:r>
         <w:rPr>
           <w:rFonts w:ascii="Arial" w:hAnsi="Arial" w:cs="Arial"/>
           <w:b/>
           <w:bCs/>
           <w:color w:val="000000" w:themeColor="text1"/>
-          <w:lang w:val="es-MX"/>
-        </w:rPr>
-      </w:pPr>
-      <w:bookmarkStart w:id="99" w:name="_Toc79951915"/>
-      <w:r>
+          <w:sz w:val="28"/>
+          <w:szCs w:val="28"/>
+          <w:lang w:val="es-MX"/>
+        </w:rPr>
+        <w:t xml:space="preserve"> MICROSERVICIOS</w:t>
+      </w:r>
+      <w:bookmarkEnd w:id="98"/>
+    </w:p>
+    <w:p>
+      <w:pPr>
+        <w:pStyle w:val="Ttulo2"/>
         <w:rPr>
           <w:rFonts w:ascii="Arial" w:hAnsi="Arial" w:cs="Arial"/>
           <w:b/>
@@ -11473,9 +11528,8 @@
           <w:color w:val="000000" w:themeColor="text1"/>
           <w:lang w:val="es-MX"/>
         </w:rPr>
-        <w:t>Estructura del sistema</w:t>
-      </w:r>
-      <w:bookmarkEnd w:id="99"/>
+      </w:pPr>
+      <w:bookmarkStart w:id="99" w:name="_Toc79951915"/>
       <w:r>
         <w:rPr>
           <w:rFonts w:ascii="Arial" w:hAnsi="Arial" w:cs="Arial"/>
@@ -11484,6 +11538,17 @@
           <w:color w:val="000000" w:themeColor="text1"/>
           <w:lang w:val="es-MX"/>
         </w:rPr>
+        <w:t>Estructura del sistema</w:t>
+      </w:r>
+      <w:bookmarkEnd w:id="99"/>
+      <w:r>
+        <w:rPr>
+          <w:rFonts w:ascii="Arial" w:hAnsi="Arial" w:cs="Arial"/>
+          <w:b/>
+          <w:bCs/>
+          <w:color w:val="000000" w:themeColor="text1"/>
+          <w:lang w:val="es-MX"/>
+        </w:rPr>
         <w:t xml:space="preserve"> </w:t>
       </w:r>
     </w:p>
@@ -11544,6 +11609,7 @@
           <w:sz w:val="24"/>
           <w:szCs w:val="24"/>
         </w:rPr>
+        <w:lastRenderedPageBreak/>
         <w:drawing>
           <wp:inline distT="0" distB="0" distL="0" distR="0" wp14:anchorId="5AF96077" wp14:editId="2BF68D46">
             <wp:extent cx="3009014" cy="3138236"/>
@@ -11708,67 +11774,58 @@
           <w:szCs w:val="24"/>
           <w:lang w:val="es-MX"/>
         </w:rPr>
-        <w:t xml:space="preserve"> el problema, por eso en este análisis se toma en cuenta la importancia de los microservicios para nuestro software ya que de esa manera construimos una aplicación en conjuntos pequeños los cuales </w:t>
-      </w:r>
-      <w:r>
-        <w:rPr>
-          <w:rFonts w:ascii="Arial" w:hAnsi="Arial" w:cs="Arial"/>
-          <w:sz w:val="24"/>
-          <w:szCs w:val="24"/>
-          <w:lang w:val="es-MX"/>
+        <w:t xml:space="preserve"> el problema, por eso en este análisis se toma en cuenta la importancia de los microservicios para nuestro software ya que de esa manera construimos una aplicación en conjuntos pequeños los cuales se ejecutan en sus propios procesos y se comunican con mecanismos ligeros por medio de todo los datos que se estarán almacenando en la base de datos.</w:t>
+      </w:r>
+    </w:p>
+    <w:p>
+      <w:pPr>
+        <w:jc w:val="both"/>
+        <w:rPr>
+          <w:rFonts w:ascii="Arial" w:hAnsi="Arial" w:cs="Arial"/>
+          <w:sz w:val="24"/>
+          <w:szCs w:val="24"/>
+          <w:lang w:val="es-MX"/>
+        </w:rPr>
+      </w:pPr>
+      <w:r>
+        <w:rPr>
+          <w:rFonts w:ascii="Arial" w:hAnsi="Arial" w:cs="Arial"/>
+          <w:sz w:val="24"/>
+          <w:szCs w:val="24"/>
+          <w:lang w:val="es-MX"/>
+        </w:rPr>
+        <w:t>A continuación, miramos la estructura del sistema ya aplicándole la arquitectura de microservicios:</w:t>
+      </w:r>
+    </w:p>
+    <w:p>
+      <w:pPr>
+        <w:jc w:val="both"/>
+        <w:rPr>
+          <w:rFonts w:ascii="Arial" w:hAnsi="Arial" w:cs="Arial"/>
+          <w:sz w:val="24"/>
+          <w:szCs w:val="24"/>
+          <w:lang w:val="es-MX"/>
+        </w:rPr>
+      </w:pPr>
+    </w:p>
+    <w:p>
+      <w:pPr>
+        <w:jc w:val="both"/>
+        <w:rPr>
+          <w:rFonts w:ascii="Arial" w:hAnsi="Arial" w:cs="Arial"/>
+          <w:sz w:val="24"/>
+          <w:szCs w:val="24"/>
+          <w:lang w:val="es-MX"/>
+        </w:rPr>
+      </w:pPr>
+      <w:r>
+        <w:rPr>
+          <w:rFonts w:ascii="Arial" w:hAnsi="Arial" w:cs="Arial"/>
+          <w:noProof/>
+          <w:sz w:val="24"/>
+          <w:szCs w:val="24"/>
         </w:rPr>
         <w:lastRenderedPageBreak/>
-        <w:t>se ejecutan en sus propios procesos y se comunican con mecanismos ligeros por medio de todo los datos que se estarán almacenando en la base de datos.</w:t>
-      </w:r>
-    </w:p>
-    <w:p>
-      <w:pPr>
-        <w:jc w:val="both"/>
-        <w:rPr>
-          <w:rFonts w:ascii="Arial" w:hAnsi="Arial" w:cs="Arial"/>
-          <w:sz w:val="24"/>
-          <w:szCs w:val="24"/>
-          <w:lang w:val="es-MX"/>
-        </w:rPr>
-      </w:pPr>
-      <w:r>
-        <w:rPr>
-          <w:rFonts w:ascii="Arial" w:hAnsi="Arial" w:cs="Arial"/>
-          <w:sz w:val="24"/>
-          <w:szCs w:val="24"/>
-          <w:lang w:val="es-MX"/>
-        </w:rPr>
-        <w:t>A continuación, miramos la estructura del sistema ya aplicándole la arquitectura de microservicios:</w:t>
-      </w:r>
-    </w:p>
-    <w:p>
-      <w:pPr>
-        <w:jc w:val="both"/>
-        <w:rPr>
-          <w:rFonts w:ascii="Arial" w:hAnsi="Arial" w:cs="Arial"/>
-          <w:sz w:val="24"/>
-          <w:szCs w:val="24"/>
-          <w:lang w:val="es-MX"/>
-        </w:rPr>
-      </w:pPr>
-    </w:p>
-    <w:p>
-      <w:pPr>
-        <w:jc w:val="both"/>
-        <w:rPr>
-          <w:rFonts w:ascii="Arial" w:hAnsi="Arial" w:cs="Arial"/>
-          <w:sz w:val="24"/>
-          <w:szCs w:val="24"/>
-          <w:lang w:val="es-MX"/>
-        </w:rPr>
-      </w:pPr>
-      <w:r>
-        <w:rPr>
-          <w:rFonts w:ascii="Arial" w:hAnsi="Arial" w:cs="Arial"/>
-          <w:noProof/>
-          <w:sz w:val="24"/>
-          <w:szCs w:val="24"/>
-        </w:rPr>
         <w:drawing>
           <wp:inline distT="0" distB="0" distL="0" distR="0" wp14:anchorId="2C967A51" wp14:editId="23DF3EA2">
             <wp:extent cx="5762625" cy="2613283"/>
@@ -12049,6 +12106,39 @@
     </w:p>
     <w:p>
       <w:pPr>
+        <w:pStyle w:val="Prrafodelista"/>
+        <w:rPr>
+          <w:rFonts w:ascii="Arial" w:hAnsi="Arial" w:cs="Arial"/>
+          <w:sz w:val="24"/>
+          <w:szCs w:val="24"/>
+          <w:lang w:val="es-MX"/>
+        </w:rPr>
+      </w:pPr>
+    </w:p>
+    <w:p>
+      <w:pPr>
+        <w:pStyle w:val="Prrafodelista"/>
+        <w:rPr>
+          <w:rFonts w:ascii="Arial" w:hAnsi="Arial" w:cs="Arial"/>
+          <w:sz w:val="24"/>
+          <w:szCs w:val="24"/>
+          <w:lang w:val="es-MX"/>
+        </w:rPr>
+      </w:pPr>
+    </w:p>
+    <w:p>
+      <w:pPr>
+        <w:pStyle w:val="Prrafodelista"/>
+        <w:rPr>
+          <w:rFonts w:ascii="Arial" w:hAnsi="Arial" w:cs="Arial"/>
+          <w:sz w:val="24"/>
+          <w:szCs w:val="24"/>
+          <w:lang w:val="es-MX"/>
+        </w:rPr>
+      </w:pPr>
+    </w:p>
+    <w:p>
+      <w:pPr>
         <w:pStyle w:val="Ttulo1"/>
         <w:jc w:val="center"/>
         <w:rPr>
@@ -12071,6 +12161,7 @@
           <w:szCs w:val="28"/>
           <w:lang w:val="es-MX"/>
         </w:rPr>
+        <w:lastRenderedPageBreak/>
         <w:t>Estrategias de pruebas de software</w:t>
       </w:r>
     </w:p>
@@ -12746,7 +12837,61 @@
           <w:szCs w:val="24"/>
           <w:lang w:val="es-MX"/>
         </w:rPr>
-        <w:t xml:space="preserve">para llevar a cabo el sistema, éstos sin duda ofrecieron un apoyo </w:t>
+        <w:t>para llevar a cabo el sistema, éstos sin duda ofrecieron un apoyo importante al desarrollo del</w:t>
+      </w:r>
+      <w:r>
+        <w:rPr>
+          <w:rFonts w:ascii="Arial" w:hAnsi="Arial" w:cs="Arial"/>
+          <w:sz w:val="24"/>
+          <w:szCs w:val="24"/>
+          <w:lang w:val="es-MX"/>
+        </w:rPr>
+        <w:t xml:space="preserve"> </w:t>
+      </w:r>
+      <w:r>
+        <w:rPr>
+          <w:rFonts w:ascii="Arial" w:hAnsi="Arial" w:cs="Arial"/>
+          <w:sz w:val="24"/>
+          <w:szCs w:val="24"/>
+          <w:lang w:val="es-MX"/>
+        </w:rPr>
+        <w:t>proyecto desde principio a fin, siendo el principal desafío el dominarlas por completo y</w:t>
+      </w:r>
+      <w:r>
+        <w:rPr>
+          <w:rFonts w:ascii="Arial" w:hAnsi="Arial" w:cs="Arial"/>
+          <w:sz w:val="24"/>
+          <w:szCs w:val="24"/>
+          <w:lang w:val="es-MX"/>
+        </w:rPr>
+        <w:t xml:space="preserve"> </w:t>
+      </w:r>
+      <w:r>
+        <w:rPr>
+          <w:rFonts w:ascii="Arial" w:hAnsi="Arial" w:cs="Arial"/>
+          <w:sz w:val="24"/>
+          <w:szCs w:val="24"/>
+          <w:lang w:val="es-MX"/>
+        </w:rPr>
+        <w:t>combinarlas de manera efectiva, partiendo de la base de que algunas de ellas no estaban</w:t>
+      </w:r>
+      <w:r>
+        <w:rPr>
+          <w:rFonts w:ascii="Arial" w:hAnsi="Arial" w:cs="Arial"/>
+          <w:sz w:val="24"/>
+          <w:szCs w:val="24"/>
+          <w:lang w:val="es-MX"/>
+        </w:rPr>
+        <w:t xml:space="preserve"> </w:t>
+      </w:r>
+      <w:r>
+        <w:rPr>
+          <w:rFonts w:ascii="Arial" w:hAnsi="Arial" w:cs="Arial"/>
+          <w:sz w:val="24"/>
+          <w:szCs w:val="24"/>
+          <w:lang w:val="es-MX"/>
+        </w:rPr>
+        <w:t xml:space="preserve">dentro del conocimiento del equipo </w:t>
       </w:r>
       <w:r>
         <w:rPr>
@@ -12756,61 +12901,7 @@
           <w:lang w:val="es-MX"/>
         </w:rPr>
         <w:lastRenderedPageBreak/>
-        <w:t>importante al desarrollo del</w:t>
-      </w:r>
-      <w:r>
-        <w:rPr>
-          <w:rFonts w:ascii="Arial" w:hAnsi="Arial" w:cs="Arial"/>
-          <w:sz w:val="24"/>
-          <w:szCs w:val="24"/>
-          <w:lang w:val="es-MX"/>
-        </w:rPr>
-        <w:t xml:space="preserve"> </w:t>
-      </w:r>
-      <w:r>
-        <w:rPr>
-          <w:rFonts w:ascii="Arial" w:hAnsi="Arial" w:cs="Arial"/>
-          <w:sz w:val="24"/>
-          <w:szCs w:val="24"/>
-          <w:lang w:val="es-MX"/>
-        </w:rPr>
-        <w:t>proyecto desde principio a fin, siendo el principal desafío el dominarlas por completo y</w:t>
-      </w:r>
-      <w:r>
-        <w:rPr>
-          <w:rFonts w:ascii="Arial" w:hAnsi="Arial" w:cs="Arial"/>
-          <w:sz w:val="24"/>
-          <w:szCs w:val="24"/>
-          <w:lang w:val="es-MX"/>
-        </w:rPr>
-        <w:t xml:space="preserve"> </w:t>
-      </w:r>
-      <w:r>
-        <w:rPr>
-          <w:rFonts w:ascii="Arial" w:hAnsi="Arial" w:cs="Arial"/>
-          <w:sz w:val="24"/>
-          <w:szCs w:val="24"/>
-          <w:lang w:val="es-MX"/>
-        </w:rPr>
-        <w:t>combinarlas de manera efectiva, partiendo de la base de que algunas de ellas no estaban</w:t>
-      </w:r>
-      <w:r>
-        <w:rPr>
-          <w:rFonts w:ascii="Arial" w:hAnsi="Arial" w:cs="Arial"/>
-          <w:sz w:val="24"/>
-          <w:szCs w:val="24"/>
-          <w:lang w:val="es-MX"/>
-        </w:rPr>
-        <w:t xml:space="preserve"> </w:t>
-      </w:r>
-      <w:r>
-        <w:rPr>
-          <w:rFonts w:ascii="Arial" w:hAnsi="Arial" w:cs="Arial"/>
-          <w:sz w:val="24"/>
-          <w:szCs w:val="24"/>
-          <w:lang w:val="es-MX"/>
-        </w:rPr>
-        <w:t>dentro del conocimiento del equipo desarrollador, y no se tenía experiencia utilizándolas</w:t>
+        <w:t>desarrollador, y no se tenía experiencia utilizándolas</w:t>
       </w:r>
       <w:r>
         <w:rPr>

</xml_diff>